<commit_message>
All skripts and files adopted to ProjectTemplate and with new data for 1999-2015.
</commit_message>
<xml_diff>
--- a/reports/article.docx
+++ b/reports/article.docx
@@ -416,43 +416,7 @@
         <w:pStyle w:val="FirstParagraph"/>
       </w:pPr>
       <w:r>
-        <w:t xml:space="preserve">We identified</w:t>
-      </w:r>
-      <w:r>
-        <w:t xml:space="preserve"> </w:t>
-      </w:r>
-      <w:r>
-        <w:rPr>
-          <w:b/>
-        </w:rPr>
-        <w:t xml:space="preserve">120,836 [!!!]</w:t>
-      </w:r>
-      <w:r>
-        <w:rPr>
-          <w:b/>
-        </w:rPr>
-        <w:t xml:space="preserve"> </w:t>
-      </w:r>
-      <w:r>
-        <w:t xml:space="preserve"> </w:t>
-      </w:r>
-      <w:r>
-        <w:t xml:space="preserve">patients from the Swedish Hip Arthroplasty Register (SHAR) who underwent THA in the period</w:t>
-      </w:r>
-      <w:r>
-        <w:t xml:space="preserve"> </w:t>
-      </w:r>
-      <w:r>
-        <w:rPr>
-          <w:b/>
-        </w:rPr>
-        <w:t xml:space="preserve">1999–2012</w:t>
-      </w:r>
-      <w:r>
-        <w:t xml:space="preserve"> </w:t>
-      </w:r>
-      <w:r>
-        <w:t xml:space="preserve">and who matched our inclusion criteria (Figure</w:t>
+        <w:t xml:space="preserve">We identified patients from the Swedish Hip Arthroplasty Register (SHAR) who underwent THA for primary hip osteoarthritis 1999–2015 and who matched our inclusion criteria (Figure</w:t>
       </w:r>
       <w:r>
         <w:t xml:space="preserve"> </w:t>
@@ -484,7 +448,7 @@
         <w:t xml:space="preserve"> </w:t>
       </w:r>
       <w:r>
-        <w:t xml:space="preserve">which provided the ICD-10 codes. Individual ICD-10 codes were first identified as different comorbidities, then combined into Elixhauser Comorbidity Index. The window for inclusion ICD-10 codes was set from 366 to 1 day prior to surgery. For future details on the patient data please see</w:t>
+        <w:t xml:space="preserve">which provided the ICD-10 codes. Individual ICD-10 codes were first identified as different comorbidities, then combined into Elixhauser Comorbidity Index. The window for inclusion ICD-10 codes was set from 366 to 1 day prior to surgery. Patients with no recorded pre-opetative hospital visit were assumed to have no comorbidity, thus ECI = 0. For future details on the patient data please see</w:t>
       </w:r>
       <w:r>
         <w:rPr>
@@ -1091,22 +1055,114 @@
         <w:pStyle w:val="FirstParagraph"/>
       </w:pPr>
       <w:r>
-        <w:t xml:space="preserve">Of the</w:t>
-      </w:r>
-      <w:r>
-        <w:t xml:space="preserve"> </w:t>
+        <w:t xml:space="preserve">There were 150367 patients included in the study (</w:t>
       </w:r>
       <w:r>
         <w:rPr>
           <w:b/>
         </w:rPr>
-        <w:t xml:space="preserve">120,836</w:t>
-      </w:r>
-      <w:r>
-        <w:t xml:space="preserve"> </w:t>
-      </w:r>
-      <w:r>
-        <w:t xml:space="preserve">included in the study</w:t>
+        <w:t xml:space="preserve">Figure flowchart</w:t>
+      </w:r>
+      <w:r>
+        <w:t xml:space="preserve">). 64 % had no comorbidities, 21 % had one, 10 % had two, 4 % three and 2 % had four or more (Table</w:t>
+      </w:r>
+      <w:r>
+        <w:t xml:space="preserve"> </w:t>
+      </w:r>
+      <w:r>
+        <w:t xml:space="preserve">1</w:t>
+      </w:r>
+      <w:r>
+        <w:t xml:space="preserve">).</w:t>
+      </w:r>
+      <w:r>
+        <w:t xml:space="preserve"> </w:t>
+      </w:r>
+      <w:r>
+        <w:t xml:space="preserve">From the onset of the follow-up we saw a clear association between survival and ECI (Figure</w:t>
+      </w:r>
+      <w:r>
+        <w:t xml:space="preserve"> </w:t>
+      </w:r>
+      <w:r>
+        <w:t xml:space="preserve">1</w:t>
+      </w:r>
+      <w:r>
+        <w:t xml:space="preserve">). The expected life time lost increased statistically significantly with comorbidity at all listed time points (Table</w:t>
+      </w:r>
+      <w:r>
+        <w:t xml:space="preserve"> </w:t>
+      </w:r>
+      <w:r>
+        <w:t xml:space="preserve">2</w:t>
+      </w:r>
+      <w:r>
+        <w:t xml:space="preserve">). Although, at the beginning of the follow-up this difference was statistically significant, we cannot claim clinical significance. The time lost in the first 30 days after the hip replacement surgery did not exceed 6 hours. At the end of the chosen follow-up at 10 years patients with pre-operative Elixhauser score of zero lost in average less than one year expected survival time. This figure increased with Elixhauser score and loss for patients with score 4 or above exceeded 3 years. The restricted men time lost was between factor 2 and factor 8 higher in groups with comorbidities than in patients with Elixhauser score zero. As expected this was less and less notable with passing time (Figure</w:t>
+      </w:r>
+      <w:r>
+        <w:t xml:space="preserve"> </w:t>
+      </w:r>
+      <w:r>
+        <w:t xml:space="preserve">2</w:t>
+      </w:r>
+      <w:r>
+        <w:t xml:space="preserve">).</w:t>
+      </w:r>
+    </w:p>
+    <w:p>
+      <w:pPr>
+        <w:pStyle w:val="Rubrik1"/>
+      </w:pPr>
+      <w:bookmarkStart w:id="29" w:name="discussion"/>
+      <w:r>
+        <w:t xml:space="preserve">Discussion</w:t>
+      </w:r>
+      <w:bookmarkEnd w:id="29"/>
+    </w:p>
+    <w:p>
+      <w:pPr>
+        <w:pStyle w:val="FirstParagraph"/>
+      </w:pPr>
+      <w:r>
+        <w:t xml:space="preserve">Neither a clinician nor a survival curve can predict with absolute certainty how long a patient will live, providing estimates on years lost may improve the accuracy of the prognostic estimates that influence clinical decisions and information given to patients</w:t>
+      </w:r>
+      <w:r>
+        <w:rPr>
+          <w:vertAlign w:val="superscript"/>
+        </w:rPr>
+        <w:t xml:space="preserve">14</w:t>
+      </w:r>
+      <w:r>
+        <w:t xml:space="preserve">. While for ranking individual survival times comorbidity scores such as the Elixhauser index have low precision</w:t>
+      </w:r>
+      <w:r>
+        <w:rPr>
+          <w:vertAlign w:val="superscript"/>
+        </w:rPr>
+        <w:t xml:space="preserve">5,15</w:t>
+      </w:r>
+      <w:r>
+        <w:t xml:space="preserve"> </w:t>
+      </w:r>
+      <w:r>
+        <w:t xml:space="preserve">we have seen here that at group level there are clear separation between patients with different Elixhauser scores. Thus, for health administrative purposes there might be added value in considering comorbidities.</w:t>
+      </w:r>
+    </w:p>
+    <w:p>
+      <w:pPr>
+        <w:pStyle w:val="Brdtext"/>
+      </w:pPr>
+      <w:r>
+        <w:t xml:space="preserve">In absolute values the restricted mean time lost increased with time irrespectively of Elixhauser score. The relative loss was higher at the beginning at the follow-up period than at the end. There is an increased short-term mortality after the hip replacement surgery</w:t>
+      </w:r>
+      <w:r>
+        <w:rPr>
+          <w:vertAlign w:val="superscript"/>
+        </w:rPr>
+        <w:t xml:space="preserve">16,17</w:t>
+      </w:r>
+      <w:r>
+        <w:t xml:space="preserve">, and this is likely to be influenced by co-morbidities the patient might have. Though, 90-day restricted mean time lost for the group of patients with Elixhauser index of 4 or more was only</w:t>
       </w:r>
       <w:r>
         <w:t xml:space="preserve"> </w:t>
@@ -1115,13 +1171,13 @@
         <w:rPr>
           <w:b/>
         </w:rPr>
-        <w:t xml:space="preserve">63.5 %</w:t>
-      </w:r>
-      <w:r>
-        <w:t xml:space="preserve"> </w:t>
-      </w:r>
-      <w:r>
-        <w:t xml:space="preserve">had no comorbidities,</w:t>
+        <w:t xml:space="preserve">1</w:t>
+      </w:r>
+      <w:r>
+        <w:t xml:space="preserve"> </w:t>
+      </w:r>
+      <w:r>
+        <w:t xml:space="preserve">day, approximatively</w:t>
       </w:r>
       <w:r>
         <w:t xml:space="preserve"> </w:t>
@@ -1130,13 +1186,13 @@
         <w:rPr>
           <w:b/>
         </w:rPr>
-        <w:t xml:space="preserve">22.1 %</w:t>
-      </w:r>
-      <w:r>
-        <w:t xml:space="preserve"> </w:t>
-      </w:r>
-      <w:r>
-        <w:t xml:space="preserve">one comorbidity,</w:t>
+        <w:t xml:space="preserve">8</w:t>
+      </w:r>
+      <w:r>
+        <w:t xml:space="preserve"> </w:t>
+      </w:r>
+      <w:r>
+        <w:t xml:space="preserve">times longer than for the group with no-comorbidities. This relative difference decreases with time and at the 10-year follow up patients with Elixhauser index of 4 lose</w:t>
       </w:r>
       <w:r>
         <w:t xml:space="preserve"> </w:t>
@@ -1145,221 +1201,1230 @@
         <w:rPr>
           <w:b/>
         </w:rPr>
-        <w:t xml:space="preserve">9.5 % two</w:t>
-      </w:r>
-      <w:r>
-        <w:t xml:space="preserve">,</w:t>
-      </w:r>
-      <w:r>
-        <w:t xml:space="preserve"> </w:t>
-      </w:r>
-      <w:r>
-        <w:rPr>
-          <w:b/>
-        </w:rPr>
-        <w:t xml:space="preserve">3.4 %</w:t>
-      </w:r>
-      <w:r>
-        <w:t xml:space="preserve"> </w:t>
-      </w:r>
-      <w:r>
-        <w:t xml:space="preserve">three and</w:t>
-      </w:r>
-      <w:r>
-        <w:t xml:space="preserve"> </w:t>
-      </w:r>
-      <w:r>
-        <w:rPr>
-          <w:b/>
-        </w:rPr>
-        <w:t xml:space="preserve">1.5 %</w:t>
-      </w:r>
-      <w:r>
-        <w:t xml:space="preserve"> </w:t>
-      </w:r>
-      <w:r>
-        <w:t xml:space="preserve">of the patients had 4 or more comorbidities.</w:t>
-      </w:r>
-      <w:r>
-        <w:t xml:space="preserve"> </w:t>
-      </w:r>
-      <w:r>
-        <w:t xml:space="preserve">From the onset of the follow-up we saw a clear association between survival and Elixhauser comorbidity index (Figure</w:t>
-      </w:r>
-      <w:r>
-        <w:t xml:space="preserve"> </w:t>
-      </w:r>
-      <w:r>
-        <w:t xml:space="preserve">1</w:t>
-      </w:r>
-      <w:r>
-        <w:t xml:space="preserve">). The expected life time lost increased statistically significantly with comorbidity at all listed time points</w:t>
-      </w:r>
-      <w:r>
-        <w:t xml:space="preserve"> </w:t>
-      </w:r>
-      <w:r>
-        <w:rPr>
-          <w:b/>
-        </w:rPr>
-        <w:t xml:space="preserve">(Table 1)</w:t>
-      </w:r>
-      <w:r>
-        <w:t xml:space="preserve">. Although, at the beginning of the follow-up this difference was statistically significant, we cannot claim clinical significance. The time lost in the first 30 days after the hip replacement surgery did not exceed 6 hours. At the end of the chosen follow-up at 10 years patients with pre-operative Elixhauser score of zero lost in average less than one year expected survival time. This figure increased with Elixhauser score and loss for patients with score 4 or above exceeded 3 years. The restricted men time lost was between factor 2 and factor 8 higher in groups with comorbidities than in patients with Elixhauser score zero. As expected this was less and less notable with passing time (Figure</w:t>
-      </w:r>
-      <w:r>
-        <w:t xml:space="preserve"> </w:t>
-      </w:r>
-      <w:r>
-        <w:t xml:space="preserve">2</w:t>
-      </w:r>
-      <w:r>
-        <w:t xml:space="preserve">).</w:t>
+        <w:t xml:space="preserve">3.8</w:t>
+      </w:r>
+      <w:r>
+        <w:t xml:space="preserve"> </w:t>
+      </w:r>
+      <w:r>
+        <w:t xml:space="preserve">times more days that the group with no comorbidities. This convergence of the day restricted mean time lost curves coincides with the decrease of predictive power reported by Bulow et al. </w:t>
+      </w:r>
+      <w:r>
+        <w:rPr>
+          <w:vertAlign w:val="superscript"/>
+        </w:rPr>
+        <w:t xml:space="preserve">5</w:t>
+      </w:r>
+      <w:r>
+        <w:t xml:space="preserve">. If we follow-up the dichotomy by Shmueli et al. </w:t>
+      </w:r>
+      <w:r>
+        <w:rPr>
+          <w:vertAlign w:val="superscript"/>
+        </w:rPr>
+        <w:t xml:space="preserve">6</w:t>
+      </w:r>
+      <w:r>
+        <w:t xml:space="preserve"> </w:t>
+      </w:r>
+      <w:r>
+        <w:t xml:space="preserve">we could conclude that predictive studies/risk calculators gain lite from considering the Elixhauser comorbidity index. However, for studies that aim to estimate effects of different treatment options comorbidity indices can be important confounders and important for case-mix adjustments</w:t>
+      </w:r>
+      <w:r>
+        <w:rPr>
+          <w:vertAlign w:val="superscript"/>
+        </w:rPr>
+        <w:t xml:space="preserve">18</w:t>
+      </w:r>
+      <w:r>
+        <w:t xml:space="preserve">. Health-care administrators gain form considering comorbidities by getting better estimates of future need of revisions. The revision rate of hip replacements is low</w:t>
+      </w:r>
+      <w:r>
+        <w:rPr>
+          <w:vertAlign w:val="superscript"/>
+        </w:rPr>
+        <w:t xml:space="preserve">19</w:t>
+      </w:r>
+      <w:r>
+        <w:t xml:space="preserve">, however with increased survival rates</w:t>
+      </w:r>
+      <w:r>
+        <w:rPr>
+          <w:vertAlign w:val="superscript"/>
+        </w:rPr>
+        <w:t xml:space="preserve">20</w:t>
+      </w:r>
+      <w:r>
+        <w:t xml:space="preserve"> </w:t>
+      </w:r>
+      <w:r>
+        <w:t xml:space="preserve">there is need of accurate long term estimates of number patients at risk, and here considering comorbidities could be considered worthwhile.</w:t>
       </w:r>
     </w:p>
     <w:p>
       <w:pPr>
         <w:pStyle w:val="Rubrik1"/>
       </w:pPr>
-      <w:bookmarkStart w:id="29" w:name="discussion"/>
-      <w:r>
-        <w:t xml:space="preserve">Discussion</w:t>
-      </w:r>
-      <w:bookmarkEnd w:id="29"/>
+      <w:bookmarkStart w:id="30" w:name="conclusion"/>
+      <w:r>
+        <w:t xml:space="preserve">Conclusion</w:t>
+      </w:r>
+      <w:bookmarkEnd w:id="30"/>
     </w:p>
     <w:p>
       <w:pPr>
         <w:pStyle w:val="FirstParagraph"/>
       </w:pPr>
       <w:r>
-        <w:t xml:space="preserve">Neither a clinician nor a survival curve can predict with absolute certainty how long a patient will live, providing estimates on years lost may improve the accuracy of the prognostic estimates that influence clinical decisions and information given to patients</w:t>
-      </w:r>
-      <w:r>
-        <w:rPr>
-          <w:vertAlign w:val="superscript"/>
-        </w:rPr>
-        <w:t xml:space="preserve">14</w:t>
-      </w:r>
-      <w:r>
-        <w:t xml:space="preserve">. While for ranking individual survival times comorbidity scores such as the Elixhauser index have low precision</w:t>
-      </w:r>
-      <w:r>
-        <w:rPr>
-          <w:vertAlign w:val="superscript"/>
-        </w:rPr>
-        <w:t xml:space="preserve">5,15</w:t>
-      </w:r>
-      <w:r>
-        <w:t xml:space="preserve"> </w:t>
-      </w:r>
-      <w:r>
-        <w:t xml:space="preserve">we have seen here that at group level there are clear separation between patients with different Elixhauser scores. Thus, for health administrative purposes there might be added value in considering comorbidities.</w:t>
-      </w:r>
-    </w:p>
-    <w:p>
-      <w:pPr>
-        <w:pStyle w:val="Brdtext"/>
-      </w:pPr>
-      <w:r>
-        <w:t xml:space="preserve">In absolute values the restricted mean time lost increased with time irrespectively of Elixhauser score. The relative loss was higher at the beginning at the follow-up period than at the end. There is an increased short-term mortality after the hip replacement surgery</w:t>
-      </w:r>
-      <w:r>
-        <w:rPr>
-          <w:vertAlign w:val="superscript"/>
-        </w:rPr>
-        <w:t xml:space="preserve">16,17</w:t>
-      </w:r>
-      <w:r>
-        <w:t xml:space="preserve">, and this is likely to be influenced by co-morbidities the patient might have. Though, 90-day restricted mean time lost for the group of patients with Elixhauser index of 4 or more was only 1 day, approximatively 8 times longer than for the group with no-comorbidities. This relative difference decreases with time and at the 10-year follow up patients with Elixhauser index of 4 lose 3.8 times more days that the group with no comorbidities. This convergence of the day restricted mean time lost curves coincides with the decrease of predictive power reported by Bulow et al. </w:t>
-      </w:r>
-      <w:r>
-        <w:rPr>
-          <w:vertAlign w:val="superscript"/>
-        </w:rPr>
-        <w:t xml:space="preserve">5</w:t>
-      </w:r>
-      <w:r>
-        <w:t xml:space="preserve">. If we follow-up the dichotomy by Shmueli et al. </w:t>
-      </w:r>
-      <w:r>
-        <w:rPr>
-          <w:vertAlign w:val="superscript"/>
-        </w:rPr>
-        <w:t xml:space="preserve">6</w:t>
-      </w:r>
-      <w:r>
-        <w:t xml:space="preserve"> </w:t>
-      </w:r>
-      <w:r>
-        <w:t xml:space="preserve">we could conclude that predictive studies/risk calculators gain lite from considering the Elixhauser comorbidity index. However, for studies that aim to estimate effects of different treatment options comorbidity indices can be important confounders and important for case-mix adjustments</w:t>
-      </w:r>
-      <w:r>
-        <w:rPr>
-          <w:vertAlign w:val="superscript"/>
-        </w:rPr>
-        <w:t xml:space="preserve">18</w:t>
-      </w:r>
-      <w:r>
-        <w:t xml:space="preserve">. Health-care administrators gain form considering comorbidities by getting better estimates of future need of revisions. The revision rate of hip replacements is low</w:t>
-      </w:r>
-      <w:r>
-        <w:rPr>
-          <w:vertAlign w:val="superscript"/>
-        </w:rPr>
-        <w:t xml:space="preserve">19</w:t>
-      </w:r>
-      <w:r>
-        <w:t xml:space="preserve">, however with increased survival rates</w:t>
-      </w:r>
-      <w:r>
-        <w:rPr>
-          <w:vertAlign w:val="superscript"/>
-        </w:rPr>
-        <w:t xml:space="preserve">20</w:t>
-      </w:r>
-      <w:r>
-        <w:t xml:space="preserve"> </w:t>
-      </w:r>
-      <w:r>
-        <w:t xml:space="preserve">there is need of accurate long term estimates of number patients at risk, and here considering comorbidities could be considered worthwhile.</w:t>
+        <w:t xml:space="preserve">Baseline comorbidity indicates expected long-term survival after THA.</w:t>
       </w:r>
     </w:p>
     <w:p>
       <w:pPr>
         <w:pStyle w:val="Rubrik1"/>
       </w:pPr>
-      <w:bookmarkStart w:id="30" w:name="conclusion"/>
-      <w:r>
-        <w:t xml:space="preserve">Conclusion</w:t>
-      </w:r>
-      <w:bookmarkEnd w:id="30"/>
+      <w:bookmarkStart w:id="31" w:name="disclosure"/>
+      <w:r>
+        <w:t xml:space="preserve">Disclosure</w:t>
+      </w:r>
+      <w:bookmarkEnd w:id="31"/>
     </w:p>
     <w:p>
       <w:pPr>
         <w:pStyle w:val="FirstParagraph"/>
       </w:pPr>
       <w:r>
-        <w:t xml:space="preserve">Baseline comorbidity indicates expected long-term survival after THA.</w:t>
-      </w:r>
-    </w:p>
-    <w:p>
-      <w:pPr>
-        <w:pStyle w:val="Rubrik1"/>
-      </w:pPr>
-      <w:bookmarkStart w:id="31" w:name="disclosure"/>
-      <w:r>
-        <w:t xml:space="preserve">Disclosure</w:t>
-      </w:r>
-      <w:bookmarkEnd w:id="31"/>
-    </w:p>
-    <w:p>
-      <w:pPr>
-        <w:pStyle w:val="FirstParagraph"/>
-      </w:pPr>
-      <w:r>
         <w:t xml:space="preserve">Grants from the Swedish state under the agreement between the Swedish government and the county councils, the ALF-agreement (ALFGBG-522591), contributed to this study. The authors declare no conflicts of interest.</w:t>
       </w:r>
     </w:p>
+    <w:p>
+      <w:pPr>
+        <w:pStyle w:val="TableCaption"/>
+      </w:pPr>
+      <w:r>
+        <w:t xml:space="preserve">Table 1: XXX</w:t>
+      </w:r>
+    </w:p>
+    <w:tbl>
+      <w:tblPr>
+        <w:tblStyle w:val="Table"/>
+        <w:tblW w:type="pct" w:w="0.0"/>
+        <w:tblLook w:firstRow="1"/>
+        <w:tblCaption w:val="Table 1: XXX"/>
+      </w:tblPr>
+      <w:tblGrid/>
+      <w:tr>
+        <w:trPr>
+          <w:cnfStyle w:firstRow="1"/>
+        </w:trPr>
+        <w:tc>
+          <w:tcPr>
+            <w:tcBorders>
+              <w:bottom w:val="single"/>
+            </w:tcBorders>
+            <w:vAlign w:val="bottom"/>
+          </w:tcPr>
+          <w:p/>
+        </w:tc>
+        <w:tc>
+          <w:tcPr>
+            <w:tcBorders>
+              <w:bottom w:val="single"/>
+            </w:tcBorders>
+            <w:vAlign w:val="bottom"/>
+          </w:tcPr>
+          <w:p>
+            <w:pPr>
+              <w:pStyle w:val="Compact"/>
+              <w:jc w:val="left"/>
+            </w:pPr>
+            <w:r>
+              <w:t xml:space="preserve">Censored</w:t>
+            </w:r>
+          </w:p>
+        </w:tc>
+        <w:tc>
+          <w:tcPr>
+            <w:tcBorders>
+              <w:bottom w:val="single"/>
+            </w:tcBorders>
+            <w:vAlign w:val="bottom"/>
+          </w:tcPr>
+          <w:p>
+            <w:pPr>
+              <w:pStyle w:val="Compact"/>
+              <w:jc w:val="left"/>
+            </w:pPr>
+            <w:r>
+              <w:t xml:space="preserve">Dead</w:t>
+            </w:r>
+          </w:p>
+        </w:tc>
+      </w:tr>
+      <w:tr>
+        <w:tc>
+          <w:p>
+            <w:pPr>
+              <w:pStyle w:val="Compact"/>
+              <w:jc w:val="left"/>
+            </w:pPr>
+            <w:r>
+              <w:t xml:space="preserve">n</w:t>
+            </w:r>
+          </w:p>
+        </w:tc>
+        <w:tc>
+          <w:p>
+            <w:pPr>
+              <w:pStyle w:val="Compact"/>
+              <w:jc w:val="left"/>
+            </w:pPr>
+            <w:r>
+              <w:t xml:space="preserve">107771</w:t>
+            </w:r>
+          </w:p>
+        </w:tc>
+        <w:tc>
+          <w:p>
+            <w:pPr>
+              <w:pStyle w:val="Compact"/>
+              <w:jc w:val="left"/>
+            </w:pPr>
+            <w:r>
+              <w:t xml:space="preserve">42596</w:t>
+            </w:r>
+          </w:p>
+        </w:tc>
+      </w:tr>
+      <w:tr>
+        <w:tc>
+          <w:p>
+            <w:pPr>
+              <w:pStyle w:val="Compact"/>
+              <w:jc w:val="left"/>
+            </w:pPr>
+            <w:r>
+              <w:t xml:space="preserve">Sex = Female (%)</w:t>
+            </w:r>
+          </w:p>
+        </w:tc>
+        <w:tc>
+          <w:p>
+            <w:pPr>
+              <w:pStyle w:val="Compact"/>
+              <w:jc w:val="left"/>
+            </w:pPr>
+            <w:r>
+              <w:t xml:space="preserve">61652 (57.2)</w:t>
+            </w:r>
+          </w:p>
+        </w:tc>
+        <w:tc>
+          <w:p>
+            <w:pPr>
+              <w:pStyle w:val="Compact"/>
+              <w:jc w:val="left"/>
+            </w:pPr>
+            <w:r>
+              <w:t xml:space="preserve">23192 (54.4)</w:t>
+            </w:r>
+          </w:p>
+        </w:tc>
+      </w:tr>
+      <w:tr>
+        <w:tc>
+          <w:p>
+            <w:pPr>
+              <w:pStyle w:val="Compact"/>
+              <w:jc w:val="left"/>
+            </w:pPr>
+            <w:r>
+              <w:t xml:space="preserve">Age (mean (SD))</w:t>
+            </w:r>
+          </w:p>
+        </w:tc>
+        <w:tc>
+          <w:p>
+            <w:pPr>
+              <w:pStyle w:val="Compact"/>
+              <w:jc w:val="left"/>
+            </w:pPr>
+            <w:r>
+              <w:t xml:space="preserve">67.37 (9.55)</w:t>
+            </w:r>
+          </w:p>
+        </w:tc>
+        <w:tc>
+          <w:p>
+            <w:pPr>
+              <w:pStyle w:val="Compact"/>
+              <w:jc w:val="left"/>
+            </w:pPr>
+            <w:r>
+              <w:t xml:space="preserve">75.50 (7.91)</w:t>
+            </w:r>
+          </w:p>
+        </w:tc>
+      </w:tr>
+      <w:tr>
+        <w:tc>
+          <w:p>
+            <w:pPr>
+              <w:pStyle w:val="Compact"/>
+              <w:jc w:val="left"/>
+            </w:pPr>
+            <w:r>
+              <w:t xml:space="preserve">ECI (%)</w:t>
+            </w:r>
+          </w:p>
+        </w:tc>
+        <w:tc>
+          <w:p/>
+        </w:tc>
+        <w:tc>
+          <w:p/>
+        </w:tc>
+      </w:tr>
+      <w:tr>
+        <w:tc>
+          <w:p>
+            <w:pPr>
+              <w:pStyle w:val="Compact"/>
+              <w:jc w:val="left"/>
+            </w:pPr>
+            <w:r>
+              <w:t xml:space="preserve">0</w:t>
+            </w:r>
+          </w:p>
+        </w:tc>
+        <w:tc>
+          <w:p>
+            <w:pPr>
+              <w:pStyle w:val="Compact"/>
+              <w:jc w:val="left"/>
+            </w:pPr>
+            <w:r>
+              <w:t xml:space="preserve">70519 (65.4)</w:t>
+            </w:r>
+          </w:p>
+        </w:tc>
+        <w:tc>
+          <w:p>
+            <w:pPr>
+              <w:pStyle w:val="Compact"/>
+              <w:jc w:val="left"/>
+            </w:pPr>
+            <w:r>
+              <w:t xml:space="preserve">25200 (59.2)</w:t>
+            </w:r>
+          </w:p>
+        </w:tc>
+      </w:tr>
+      <w:tr>
+        <w:tc>
+          <w:p>
+            <w:pPr>
+              <w:pStyle w:val="Compact"/>
+              <w:jc w:val="left"/>
+            </w:pPr>
+            <w:r>
+              <w:t xml:space="preserve">1</w:t>
+            </w:r>
+          </w:p>
+        </w:tc>
+        <w:tc>
+          <w:p>
+            <w:pPr>
+              <w:pStyle w:val="Compact"/>
+              <w:jc w:val="left"/>
+            </w:pPr>
+            <w:r>
+              <w:t xml:space="preserve">22815 (21.2)</w:t>
+            </w:r>
+          </w:p>
+        </w:tc>
+        <w:tc>
+          <w:p>
+            <w:pPr>
+              <w:pStyle w:val="Compact"/>
+              <w:jc w:val="left"/>
+            </w:pPr>
+            <w:r>
+              <w:t xml:space="preserve">8975 (21.1)</w:t>
+            </w:r>
+          </w:p>
+        </w:tc>
+      </w:tr>
+      <w:tr>
+        <w:tc>
+          <w:p>
+            <w:pPr>
+              <w:pStyle w:val="Compact"/>
+              <w:jc w:val="left"/>
+            </w:pPr>
+            <w:r>
+              <w:t xml:space="preserve">2</w:t>
+            </w:r>
+          </w:p>
+        </w:tc>
+        <w:tc>
+          <w:p>
+            <w:pPr>
+              <w:pStyle w:val="Compact"/>
+              <w:jc w:val="left"/>
+            </w:pPr>
+            <w:r>
+              <w:t xml:space="preserve">9755 ( 9.1)</w:t>
+            </w:r>
+          </w:p>
+        </w:tc>
+        <w:tc>
+          <w:p>
+            <w:pPr>
+              <w:pStyle w:val="Compact"/>
+              <w:jc w:val="left"/>
+            </w:pPr>
+            <w:r>
+              <w:t xml:space="preserve">4966 (11.7)</w:t>
+            </w:r>
+          </w:p>
+        </w:tc>
+      </w:tr>
+      <w:tr>
+        <w:tc>
+          <w:p>
+            <w:pPr>
+              <w:pStyle w:val="Compact"/>
+              <w:jc w:val="left"/>
+            </w:pPr>
+            <w:r>
+              <w:t xml:space="preserve">3</w:t>
+            </w:r>
+          </w:p>
+        </w:tc>
+        <w:tc>
+          <w:p>
+            <w:pPr>
+              <w:pStyle w:val="Compact"/>
+              <w:jc w:val="left"/>
+            </w:pPr>
+            <w:r>
+              <w:t xml:space="preserve">3304 ( 3.1)</w:t>
+            </w:r>
+          </w:p>
+        </w:tc>
+        <w:tc>
+          <w:p>
+            <w:pPr>
+              <w:pStyle w:val="Compact"/>
+              <w:jc w:val="left"/>
+            </w:pPr>
+            <w:r>
+              <w:t xml:space="preserve">2170 ( 5.1)</w:t>
+            </w:r>
+          </w:p>
+        </w:tc>
+      </w:tr>
+      <w:tr>
+        <w:tc>
+          <w:p>
+            <w:pPr>
+              <w:pStyle w:val="Compact"/>
+              <w:jc w:val="left"/>
+            </w:pPr>
+            <w:r>
+              <w:t xml:space="preserve">4+</w:t>
+            </w:r>
+          </w:p>
+        </w:tc>
+        <w:tc>
+          <w:p>
+            <w:pPr>
+              <w:pStyle w:val="Compact"/>
+              <w:jc w:val="left"/>
+            </w:pPr>
+            <w:r>
+              <w:t xml:space="preserve">1378 ( 1.3)</w:t>
+            </w:r>
+          </w:p>
+        </w:tc>
+        <w:tc>
+          <w:p>
+            <w:pPr>
+              <w:pStyle w:val="Compact"/>
+              <w:jc w:val="left"/>
+            </w:pPr>
+            <w:r>
+              <w:t xml:space="preserve">1285 ( 3.0)</w:t>
+            </w:r>
+          </w:p>
+        </w:tc>
+      </w:tr>
+    </w:tbl>
+    <w:p>
+      <w:pPr>
+        <w:pStyle w:val="TableCaption"/>
+      </w:pPr>
+      <w:r>
+        <w:t xml:space="preserve">Table 2: XXX</w:t>
+      </w:r>
+    </w:p>
+    <w:tbl>
+      <w:tblPr>
+        <w:tblStyle w:val="Table"/>
+        <w:tblW w:type="pct" w:w="0.0"/>
+        <w:tblLook w:firstRow="1"/>
+        <w:tblCaption w:val="Table 2: XXX"/>
+      </w:tblPr>
+      <w:tblGrid/>
+      <w:tr>
+        <w:trPr>
+          <w:cnfStyle w:firstRow="1"/>
+        </w:trPr>
+        <w:tc>
+          <w:tcPr>
+            <w:tcBorders>
+              <w:bottom w:val="single"/>
+            </w:tcBorders>
+            <w:vAlign w:val="bottom"/>
+          </w:tcPr>
+          <w:p>
+            <w:pPr>
+              <w:pStyle w:val="Compact"/>
+              <w:jc w:val="left"/>
+            </w:pPr>
+            <w:r>
+              <w:t xml:space="preserve">ECI</w:t>
+            </w:r>
+          </w:p>
+        </w:tc>
+        <w:tc>
+          <w:tcPr>
+            <w:tcBorders>
+              <w:bottom w:val="single"/>
+            </w:tcBorders>
+            <w:vAlign w:val="bottom"/>
+          </w:tcPr>
+          <w:p>
+            <w:pPr>
+              <w:pStyle w:val="Compact"/>
+              <w:jc w:val="left"/>
+            </w:pPr>
+            <w:r>
+              <w:t xml:space="preserve">Measure</w:t>
+            </w:r>
+          </w:p>
+        </w:tc>
+        <w:tc>
+          <w:tcPr>
+            <w:tcBorders>
+              <w:bottom w:val="single"/>
+            </w:tcBorders>
+            <w:vAlign w:val="bottom"/>
+          </w:tcPr>
+          <w:p>
+            <w:pPr>
+              <w:pStyle w:val="Compact"/>
+              <w:jc w:val="left"/>
+            </w:pPr>
+            <w:r>
+              <w:t xml:space="preserve">90 days</w:t>
+            </w:r>
+          </w:p>
+        </w:tc>
+        <w:tc>
+          <w:tcPr>
+            <w:tcBorders>
+              <w:bottom w:val="single"/>
+            </w:tcBorders>
+            <w:vAlign w:val="bottom"/>
+          </w:tcPr>
+          <w:p>
+            <w:pPr>
+              <w:pStyle w:val="Compact"/>
+              <w:jc w:val="left"/>
+            </w:pPr>
+            <w:r>
+              <w:t xml:space="preserve">1 year</w:t>
+            </w:r>
+          </w:p>
+        </w:tc>
+        <w:tc>
+          <w:tcPr>
+            <w:tcBorders>
+              <w:bottom w:val="single"/>
+            </w:tcBorders>
+            <w:vAlign w:val="bottom"/>
+          </w:tcPr>
+          <w:p>
+            <w:pPr>
+              <w:pStyle w:val="Compact"/>
+              <w:jc w:val="left"/>
+            </w:pPr>
+            <w:r>
+              <w:t xml:space="preserve">10 years</w:t>
+            </w:r>
+          </w:p>
+        </w:tc>
+        <w:tc>
+          <w:tcPr>
+            <w:tcBorders>
+              <w:bottom w:val="single"/>
+            </w:tcBorders>
+            <w:vAlign w:val="bottom"/>
+          </w:tcPr>
+          <w:p>
+            <w:pPr>
+              <w:pStyle w:val="Compact"/>
+              <w:jc w:val="left"/>
+            </w:pPr>
+            <w:r>
+              <w:t xml:space="preserve">5 years</w:t>
+            </w:r>
+          </w:p>
+        </w:tc>
+      </w:tr>
+      <w:tr>
+        <w:tc>
+          <w:p>
+            <w:pPr>
+              <w:pStyle w:val="Compact"/>
+              <w:jc w:val="left"/>
+            </w:pPr>
+            <w:r>
+              <w:t xml:space="preserve">0</w:t>
+            </w:r>
+          </w:p>
+        </w:tc>
+        <w:tc>
+          <w:p>
+            <w:pPr>
+              <w:pStyle w:val="Compact"/>
+              <w:jc w:val="left"/>
+            </w:pPr>
+            <w:r>
+              <w:t xml:space="preserve">RMST</w:t>
+            </w:r>
+          </w:p>
+        </w:tc>
+        <w:tc>
+          <w:p>
+            <w:pPr>
+              <w:pStyle w:val="Compact"/>
+              <w:jc w:val="left"/>
+            </w:pPr>
+            <w:r>
+              <w:t xml:space="preserve">0.25 (0.25-0.25)</w:t>
+            </w:r>
+          </w:p>
+        </w:tc>
+        <w:tc>
+          <w:p>
+            <w:pPr>
+              <w:pStyle w:val="Compact"/>
+              <w:jc w:val="left"/>
+            </w:pPr>
+            <w:r>
+              <w:t xml:space="preserve">1.00 (0.99-1.00)</w:t>
+            </w:r>
+          </w:p>
+        </w:tc>
+        <w:tc>
+          <w:p>
+            <w:pPr>
+              <w:pStyle w:val="Compact"/>
+              <w:jc w:val="left"/>
+            </w:pPr>
+            <w:r>
+              <w:t xml:space="preserve">9.07 (9.06-9.09)</w:t>
+            </w:r>
+          </w:p>
+        </w:tc>
+        <w:tc>
+          <w:p>
+            <w:pPr>
+              <w:pStyle w:val="Compact"/>
+              <w:jc w:val="left"/>
+            </w:pPr>
+            <w:r>
+              <w:t xml:space="preserve">4.84 (4.84-4.85)</w:t>
+            </w:r>
+          </w:p>
+        </w:tc>
+      </w:tr>
+      <w:tr>
+        <w:tc>
+          <w:p/>
+        </w:tc>
+        <w:tc>
+          <w:p>
+            <w:pPr>
+              <w:pStyle w:val="Compact"/>
+              <w:jc w:val="left"/>
+            </w:pPr>
+            <w:r>
+              <w:t xml:space="preserve">RMTL</w:t>
+            </w:r>
+          </w:p>
+        </w:tc>
+        <w:tc>
+          <w:p>
+            <w:pPr>
+              <w:pStyle w:val="Compact"/>
+              <w:jc w:val="left"/>
+            </w:pPr>
+            <w:r>
+              <w:t xml:space="preserve">0.00 (0.00-0.00)</w:t>
+            </w:r>
+          </w:p>
+        </w:tc>
+        <w:tc>
+          <w:p>
+            <w:pPr>
+              <w:pStyle w:val="Compact"/>
+              <w:jc w:val="left"/>
+            </w:pPr>
+            <w:r>
+              <w:t xml:space="preserve">0.00 (0.00-0.01)</w:t>
+            </w:r>
+          </w:p>
+        </w:tc>
+        <w:tc>
+          <w:p>
+            <w:pPr>
+              <w:pStyle w:val="Compact"/>
+              <w:jc w:val="left"/>
+            </w:pPr>
+            <w:r>
+              <w:t xml:space="preserve">0.93 (0.91-0.94)</w:t>
+            </w:r>
+          </w:p>
+        </w:tc>
+        <w:tc>
+          <w:p>
+            <w:pPr>
+              <w:pStyle w:val="Compact"/>
+              <w:jc w:val="left"/>
+            </w:pPr>
+            <w:r>
+              <w:t xml:space="preserve">0.16 (0.15-0.16)</w:t>
+            </w:r>
+          </w:p>
+        </w:tc>
+      </w:tr>
+      <w:tr>
+        <w:tc>
+          <w:p>
+            <w:pPr>
+              <w:pStyle w:val="Compact"/>
+              <w:jc w:val="left"/>
+            </w:pPr>
+            <w:r>
+              <w:t xml:space="preserve">1</w:t>
+            </w:r>
+          </w:p>
+        </w:tc>
+        <w:tc>
+          <w:p>
+            <w:pPr>
+              <w:pStyle w:val="Compact"/>
+              <w:jc w:val="left"/>
+            </w:pPr>
+            <w:r>
+              <w:t xml:space="preserve">RMST</w:t>
+            </w:r>
+          </w:p>
+        </w:tc>
+        <w:tc>
+          <w:p>
+            <w:pPr>
+              <w:pStyle w:val="Compact"/>
+              <w:jc w:val="left"/>
+            </w:pPr>
+            <w:r>
+              <w:t xml:space="preserve">0.25 (0.25-0.25)</w:t>
+            </w:r>
+          </w:p>
+        </w:tc>
+        <w:tc>
+          <w:p>
+            <w:pPr>
+              <w:pStyle w:val="Compact"/>
+              <w:jc w:val="left"/>
+            </w:pPr>
+            <w:r>
+              <w:t xml:space="preserve">0.99 (0.99-0.99)</w:t>
+            </w:r>
+          </w:p>
+        </w:tc>
+        <w:tc>
+          <w:p>
+            <w:pPr>
+              <w:pStyle w:val="Compact"/>
+              <w:jc w:val="left"/>
+            </w:pPr>
+            <w:r>
+              <w:t xml:space="preserve">8.66 (8.63-8.69)</w:t>
+            </w:r>
+          </w:p>
+        </w:tc>
+        <w:tc>
+          <w:p>
+            <w:pPr>
+              <w:pStyle w:val="Compact"/>
+              <w:jc w:val="left"/>
+            </w:pPr>
+            <w:r>
+              <w:t xml:space="preserve">4.75 (4.74-4.76)</w:t>
+            </w:r>
+          </w:p>
+        </w:tc>
+      </w:tr>
+      <w:tr>
+        <w:tc>
+          <w:p/>
+        </w:tc>
+        <w:tc>
+          <w:p>
+            <w:pPr>
+              <w:pStyle w:val="Compact"/>
+              <w:jc w:val="left"/>
+            </w:pPr>
+            <w:r>
+              <w:t xml:space="preserve">RMTL</w:t>
+            </w:r>
+          </w:p>
+        </w:tc>
+        <w:tc>
+          <w:p>
+            <w:pPr>
+              <w:pStyle w:val="Compact"/>
+              <w:jc w:val="left"/>
+            </w:pPr>
+            <w:r>
+              <w:t xml:space="preserve">0.00 (0.00-0.00)</w:t>
+            </w:r>
+          </w:p>
+        </w:tc>
+        <w:tc>
+          <w:p>
+            <w:pPr>
+              <w:pStyle w:val="Compact"/>
+              <w:jc w:val="left"/>
+            </w:pPr>
+            <w:r>
+              <w:t xml:space="preserve">0.01 (0.01-0.01)</w:t>
+            </w:r>
+          </w:p>
+        </w:tc>
+        <w:tc>
+          <w:p>
+            <w:pPr>
+              <w:pStyle w:val="Compact"/>
+              <w:jc w:val="left"/>
+            </w:pPr>
+            <w:r>
+              <w:t xml:space="preserve">1.34 (1.31-1.37)</w:t>
+            </w:r>
+          </w:p>
+        </w:tc>
+        <w:tc>
+          <w:p>
+            <w:pPr>
+              <w:pStyle w:val="Compact"/>
+              <w:jc w:val="left"/>
+            </w:pPr>
+            <w:r>
+              <w:t xml:space="preserve">0.25 (0.24-0.26)</w:t>
+            </w:r>
+          </w:p>
+        </w:tc>
+      </w:tr>
+      <w:tr>
+        <w:tc>
+          <w:p>
+            <w:pPr>
+              <w:pStyle w:val="Compact"/>
+              <w:jc w:val="left"/>
+            </w:pPr>
+            <w:r>
+              <w:t xml:space="preserve">2</w:t>
+            </w:r>
+          </w:p>
+        </w:tc>
+        <w:tc>
+          <w:p>
+            <w:pPr>
+              <w:pStyle w:val="Compact"/>
+              <w:jc w:val="left"/>
+            </w:pPr>
+            <w:r>
+              <w:t xml:space="preserve">RMST</w:t>
+            </w:r>
+          </w:p>
+        </w:tc>
+        <w:tc>
+          <w:p>
+            <w:pPr>
+              <w:pStyle w:val="Compact"/>
+              <w:jc w:val="left"/>
+            </w:pPr>
+            <w:r>
+              <w:t xml:space="preserve">0.25 (0.25-0.25)</w:t>
+            </w:r>
+          </w:p>
+        </w:tc>
+        <w:tc>
+          <w:p>
+            <w:pPr>
+              <w:pStyle w:val="Compact"/>
+              <w:jc w:val="left"/>
+            </w:pPr>
+            <w:r>
+              <w:t xml:space="preserve">0.99 (0.99-0.99)</w:t>
+            </w:r>
+          </w:p>
+        </w:tc>
+        <w:tc>
+          <w:p>
+            <w:pPr>
+              <w:pStyle w:val="Compact"/>
+              <w:jc w:val="left"/>
+            </w:pPr>
+            <w:r>
+              <w:t xml:space="preserve">8.14 (8.09-8.19)</w:t>
+            </w:r>
+          </w:p>
+        </w:tc>
+        <w:tc>
+          <w:p>
+            <w:pPr>
+              <w:pStyle w:val="Compact"/>
+              <w:jc w:val="left"/>
+            </w:pPr>
+            <w:r>
+              <w:t xml:space="preserve">4.64 (4.62-4.66)</w:t>
+            </w:r>
+          </w:p>
+        </w:tc>
+      </w:tr>
+      <w:tr>
+        <w:tc>
+          <w:p/>
+        </w:tc>
+        <w:tc>
+          <w:p>
+            <w:pPr>
+              <w:pStyle w:val="Compact"/>
+              <w:jc w:val="left"/>
+            </w:pPr>
+            <w:r>
+              <w:t xml:space="preserve">RMTL</w:t>
+            </w:r>
+          </w:p>
+        </w:tc>
+        <w:tc>
+          <w:p>
+            <w:pPr>
+              <w:pStyle w:val="Compact"/>
+              <w:jc w:val="left"/>
+            </w:pPr>
+            <w:r>
+              <w:t xml:space="preserve">0.00 (0.00-0.00)</w:t>
+            </w:r>
+          </w:p>
+        </w:tc>
+        <w:tc>
+          <w:p>
+            <w:pPr>
+              <w:pStyle w:val="Compact"/>
+              <w:jc w:val="left"/>
+            </w:pPr>
+            <w:r>
+              <w:t xml:space="preserve">0.01 (0.01-0.01)</w:t>
+            </w:r>
+          </w:p>
+        </w:tc>
+        <w:tc>
+          <w:p>
+            <w:pPr>
+              <w:pStyle w:val="Compact"/>
+              <w:jc w:val="left"/>
+            </w:pPr>
+            <w:r>
+              <w:t xml:space="preserve">1.86 (1.81-1.91)</w:t>
+            </w:r>
+          </w:p>
+        </w:tc>
+        <w:tc>
+          <w:p>
+            <w:pPr>
+              <w:pStyle w:val="Compact"/>
+              <w:jc w:val="left"/>
+            </w:pPr>
+            <w:r>
+              <w:t xml:space="preserve">0.36 (0.34-0.38)</w:t>
+            </w:r>
+          </w:p>
+        </w:tc>
+      </w:tr>
+      <w:tr>
+        <w:tc>
+          <w:p>
+            <w:pPr>
+              <w:pStyle w:val="Compact"/>
+              <w:jc w:val="left"/>
+            </w:pPr>
+            <w:r>
+              <w:t xml:space="preserve">3</w:t>
+            </w:r>
+          </w:p>
+        </w:tc>
+        <w:tc>
+          <w:p>
+            <w:pPr>
+              <w:pStyle w:val="Compact"/>
+              <w:jc w:val="left"/>
+            </w:pPr>
+            <w:r>
+              <w:t xml:space="preserve">RMST</w:t>
+            </w:r>
+          </w:p>
+        </w:tc>
+        <w:tc>
+          <w:p>
+            <w:pPr>
+              <w:pStyle w:val="Compact"/>
+              <w:jc w:val="left"/>
+            </w:pPr>
+            <w:r>
+              <w:t xml:space="preserve">0.25 (0.24-0.25)</w:t>
+            </w:r>
+          </w:p>
+        </w:tc>
+        <w:tc>
+          <w:p>
+            <w:pPr>
+              <w:pStyle w:val="Compact"/>
+              <w:jc w:val="left"/>
+            </w:pPr>
+            <w:r>
+              <w:t xml:space="preserve">0.98 (0.98-0.99)</w:t>
+            </w:r>
+          </w:p>
+        </w:tc>
+        <w:tc>
+          <w:p>
+            <w:pPr>
+              <w:pStyle w:val="Compact"/>
+              <w:jc w:val="left"/>
+            </w:pPr>
+            <w:r>
+              <w:t xml:space="preserve">7.56 (7.48-7.65)</w:t>
+            </w:r>
+          </w:p>
+        </w:tc>
+        <w:tc>
+          <w:p>
+            <w:pPr>
+              <w:pStyle w:val="Compact"/>
+              <w:jc w:val="left"/>
+            </w:pPr>
+            <w:r>
+              <w:t xml:space="preserve">4.47 (4.44-4.50)</w:t>
+            </w:r>
+          </w:p>
+        </w:tc>
+      </w:tr>
+      <w:tr>
+        <w:tc>
+          <w:p/>
+        </w:tc>
+        <w:tc>
+          <w:p>
+            <w:pPr>
+              <w:pStyle w:val="Compact"/>
+              <w:jc w:val="left"/>
+            </w:pPr>
+            <w:r>
+              <w:t xml:space="preserve">RMTL</w:t>
+            </w:r>
+          </w:p>
+        </w:tc>
+        <w:tc>
+          <w:p>
+            <w:pPr>
+              <w:pStyle w:val="Compact"/>
+              <w:jc w:val="left"/>
+            </w:pPr>
+            <w:r>
+              <w:t xml:space="preserve">0.00 (0.00-0.00)</w:t>
+            </w:r>
+          </w:p>
+        </w:tc>
+        <w:tc>
+          <w:p>
+            <w:pPr>
+              <w:pStyle w:val="Compact"/>
+              <w:jc w:val="left"/>
+            </w:pPr>
+            <w:r>
+              <w:t xml:space="preserve">0.02 (0.01-0.02)</w:t>
+            </w:r>
+          </w:p>
+        </w:tc>
+        <w:tc>
+          <w:p>
+            <w:pPr>
+              <w:pStyle w:val="Compact"/>
+              <w:jc w:val="left"/>
+            </w:pPr>
+            <w:r>
+              <w:t xml:space="preserve">2.44 (2.35-2.52)</w:t>
+            </w:r>
+          </w:p>
+        </w:tc>
+        <w:tc>
+          <w:p>
+            <w:pPr>
+              <w:pStyle w:val="Compact"/>
+              <w:jc w:val="left"/>
+            </w:pPr>
+            <w:r>
+              <w:t xml:space="preserve">0.53 (0.50-0.56)</w:t>
+            </w:r>
+          </w:p>
+        </w:tc>
+      </w:tr>
+      <w:tr>
+        <w:tc>
+          <w:p>
+            <w:pPr>
+              <w:pStyle w:val="Compact"/>
+              <w:jc w:val="left"/>
+            </w:pPr>
+            <w:r>
+              <w:t xml:space="preserve">4+</w:t>
+            </w:r>
+          </w:p>
+        </w:tc>
+        <w:tc>
+          <w:p>
+            <w:pPr>
+              <w:pStyle w:val="Compact"/>
+              <w:jc w:val="left"/>
+            </w:pPr>
+            <w:r>
+              <w:t xml:space="preserve">RMST</w:t>
+            </w:r>
+          </w:p>
+        </w:tc>
+        <w:tc>
+          <w:p>
+            <w:pPr>
+              <w:pStyle w:val="Compact"/>
+              <w:jc w:val="left"/>
+            </w:pPr>
+            <w:r>
+              <w:t xml:space="preserve">0.24 (0.24-0.24)</w:t>
+            </w:r>
+          </w:p>
+        </w:tc>
+        <w:tc>
+          <w:p>
+            <w:pPr>
+              <w:pStyle w:val="Compact"/>
+              <w:jc w:val="left"/>
+            </w:pPr>
+            <w:r>
+              <w:t xml:space="preserve">0.97 (0.96-0.98)</w:t>
+            </w:r>
+          </w:p>
+        </w:tc>
+        <w:tc>
+          <w:p>
+            <w:pPr>
+              <w:pStyle w:val="Compact"/>
+              <w:jc w:val="left"/>
+            </w:pPr>
+            <w:r>
+              <w:t xml:space="preserve">6.69 (6.55-6.83)</w:t>
+            </w:r>
+          </w:p>
+        </w:tc>
+        <w:tc>
+          <w:p>
+            <w:pPr>
+              <w:pStyle w:val="Compact"/>
+              <w:jc w:val="left"/>
+            </w:pPr>
+            <w:r>
+              <w:t xml:space="preserve">4.21 (4.15-4.26)</w:t>
+            </w:r>
+          </w:p>
+        </w:tc>
+      </w:tr>
+      <w:tr>
+        <w:tc>
+          <w:p/>
+        </w:tc>
+        <w:tc>
+          <w:p>
+            <w:pPr>
+              <w:pStyle w:val="Compact"/>
+              <w:jc w:val="left"/>
+            </w:pPr>
+            <w:r>
+              <w:t xml:space="preserve">RMTL</w:t>
+            </w:r>
+          </w:p>
+        </w:tc>
+        <w:tc>
+          <w:p>
+            <w:pPr>
+              <w:pStyle w:val="Compact"/>
+              <w:jc w:val="left"/>
+            </w:pPr>
+            <w:r>
+              <w:t xml:space="preserve">0.00 (0.00-0.00)</w:t>
+            </w:r>
+          </w:p>
+        </w:tc>
+        <w:tc>
+          <w:p>
+            <w:pPr>
+              <w:pStyle w:val="Compact"/>
+              <w:jc w:val="left"/>
+            </w:pPr>
+            <w:r>
+              <w:t xml:space="preserve">0.03 (0.02-0.04)</w:t>
+            </w:r>
+          </w:p>
+        </w:tc>
+        <w:tc>
+          <w:p>
+            <w:pPr>
+              <w:pStyle w:val="Compact"/>
+              <w:jc w:val="left"/>
+            </w:pPr>
+            <w:r>
+              <w:t xml:space="preserve">3.31 (3.17-3.45)</w:t>
+            </w:r>
+          </w:p>
+        </w:tc>
+        <w:tc>
+          <w:p>
+            <w:pPr>
+              <w:pStyle w:val="Compact"/>
+              <w:jc w:val="left"/>
+            </w:pPr>
+            <w:r>
+              <w:t xml:space="preserve">0.79 (0.74-0.85)</w:t>
+            </w:r>
+          </w:p>
+        </w:tc>
+      </w:tr>
+    </w:tbl>
     <w:p>
       <w:pPr>
         <w:pStyle w:val="CaptionedFigure"/>

</xml_diff>

<commit_message>
Version to submit to Github
</commit_message>
<xml_diff>
--- a/reports/article.docx
+++ b/reports/article.docx
@@ -22,9 +22,9 @@
       <w:pPr>
         <w:pStyle w:val="Rubrik1"/>
       </w:pPr>
-      <w:bookmarkStart w:id="20" w:name="X95a647ed42245194cc34b2f4e4945a99c7b7c13"/>
-      <w:r>
-        <w:t xml:space="preserve">Restricted mean survival time decrease with increased comorbidity for patients with total hip arthroplasty</w:t>
+      <w:bookmarkStart w:id="20" w:name="X2c45b05200273b22f571b71d292c5dcf8632439"/>
+      <w:r>
+        <w:t xml:space="preserve">Restricted mean survival time decrease with increased comorbidity for patients with total hip arthroplasty: An observational register study of 150,367 patients from the Swedish Hip Arthroplasty Register 1999-2015</w:t>
       </w:r>
       <w:bookmarkEnd w:id="20"/>
     </w:p>
@@ -63,7 +63,7 @@
         <w:rPr>
           <w:vertAlign w:val="superscript"/>
         </w:rPr>
-        <w:t xml:space="preserve">1,2,3</w:t>
+        <w:t xml:space="preserve">1,2</w:t>
       </w:r>
     </w:p>
     <w:p>
@@ -96,21 +96,6 @@
       </w:r>
       <w:r>
         <w:t xml:space="preserve">Department of Orthopaedics, Institute of Clinical Sciences, The Sahlgrenska Academy, University of Gothenburg, Gothenburg, Sweden.</w:t>
-      </w:r>
-      <w:r>
-        <w:t xml:space="preserve"> </w:t>
-      </w:r>
-      <w:r>
-        <w:rPr>
-          <w:vertAlign w:val="superscript"/>
-        </w:rPr>
-        <w:t xml:space="preserve">3</w:t>
-      </w:r>
-      <w:r>
-        <w:t xml:space="preserve"> </w:t>
-      </w:r>
-      <w:r>
-        <w:t xml:space="preserve">AstraZeneca, Molndal, Sweden</w:t>
       </w:r>
     </w:p>
     <w:p>
@@ -143,7 +128,7 @@
           <w:rPr>
             <w:rStyle w:val="Hyperlnk"/>
           </w:rPr>
-          <w:t xml:space="preserve">erik.bulow@registercentrum.se</w:t>
+          <w:t xml:space="preserve">erik.bulow@rccvast.se</w:t>
         </w:r>
       </w:hyperlink>
     </w:p>
@@ -177,7 +162,7 @@
         <w:t xml:space="preserve"> </w:t>
       </w:r>
       <w:r>
-        <w:t xml:space="preserve">We investigated the long-term association between increased comorbidity and remaining life time, for patients with hip arthroplasty (THA) in a Swedish national cohort.</w:t>
+        <w:t xml:space="preserve">We investigated the long-term association between increased comorbidity and remaining life time, for patients with total hip arthroplasty (THA) in a Swedish national cohort.</w:t>
       </w:r>
     </w:p>
     <w:p>
@@ -200,7 +185,7 @@
         <w:t xml:space="preserve"> </w:t>
       </w:r>
       <w:r>
-        <w:t xml:space="preserve">We studied 120,836 patients operated with THA 1999-2012, recorded in the Swedish Hip Arthroplasty Register, linked to the National Patient Register from the National Board of Health and Welfare. We estimated the restricted mean survival time (RMST), and the restricted mean time lost (RMTL) stratified by the Elixhauser comorbidity score.</w:t>
+        <w:t xml:space="preserve">We studied 150,367 patients operated with THA 1999-2015, recorded in the Swedish Hip Arthroplasty Register, linked to the National Patient Register from the National Board of Health and Welfare. We estimated the restricted mean survival time (RMST), and the restricted mean time lost (RMTL) stratified by the Elixhauser comorbidity index.</w:t>
       </w:r>
     </w:p>
     <w:p>
@@ -223,7 +208,7 @@
         <w:t xml:space="preserve"> </w:t>
       </w:r>
       <w:r>
-        <w:t xml:space="preserve">The maximum RMTL 90 days after surgery was 1.1 days. This increased slightly with increased baseline comorbidity. Differences were statistically significant, although likely clinically irrelevant. RMTL 10 years after surgery ranged from 315 days (no comorbidity) to 1,193 days (&gt; 3 comorbidities). Those differences were statistically significant, as well as clinically relevant.</w:t>
+        <w:t xml:space="preserve">RMTL 90 days after surgery ranged from 0.1 to 1.1 days and increased by comorbidity. Differences were statistically significant but likely clinically irrelevant. RMTL 10 years after surgery ranged from 338 days (no comorbidity) to 3.3 years (4 or more comorbidities). Those differences were statistically significant and clinically relevant.</w:t>
       </w:r>
     </w:p>
     <w:p>
@@ -281,7 +266,7 @@
         <w:pStyle w:val="FirstParagraph"/>
       </w:pPr>
       <w:r>
-        <w:t xml:space="preserve">Comorbidity indices (such as proposed by Elixhauser et al. </w:t>
+        <w:t xml:space="preserve">Comorbidity indices (such as proposed by Elixhauser et al.</w:t>
       </w:r>
       <w:r>
         <w:rPr>
@@ -293,7 +278,7 @@
         <w:t xml:space="preserve"> </w:t>
       </w:r>
       <w:r>
-        <w:t xml:space="preserve">or Charlson et al. </w:t>
+        <w:t xml:space="preserve">or Charlson et al.</w:t>
       </w:r>
       <w:r>
         <w:rPr>
@@ -341,7 +326,7 @@
         <w:t xml:space="preserve">6</w:t>
       </w:r>
       <w:r>
-        <w:t xml:space="preserve">. Predictive studies or risk calculators aim to predict the outcome for a specific patient (or groups of patients with similar characteristics). Baseline comorbidity indices seemingly adds little in this case. Etiological studies of association between exposures and outcomes on the other hand, could still benefit from considering comorbidity on a population level. Such studies have showed that comorbidity indices do affect survival</w:t>
+        <w:t xml:space="preserve">. Predictive studies or risk calculators aim to predict the outcome for a specific patient (or groups of patients with similar characteristics). Baseline comorbidity indices seemingly adds little in this case. Etiological studies of association between exposures and outcomes on the other hand, could still benefit from considering comorbidity on a population level. Such studies have showed that comorbidity indices are associated with survival</w:t>
       </w:r>
       <w:r>
         <w:rPr>
@@ -367,7 +352,7 @@
         <w:pStyle w:val="Brdtext"/>
       </w:pPr>
       <w:r>
-        <w:t xml:space="preserve">Our aim in this paper was to assess the association between the Elixhauser comorbidity score and the expected remaining survival time after total hip arthroplasty (THA). This study is descriptive and departs from usual regression modeling as it does not rely on hazard ratios. Instead, we focus on group specific survival times, a clinically meaningful and model-free measure</w:t>
+        <w:t xml:space="preserve">Our aim in this paper was to assess the association between the Elixhauser comorbidity index and the expected remaining survival time after total hip arthroplasty (THA). This study is descriptive and departs from usual regression modeling as it does not rely on hazard ratios. Instead, we focus on group specific survival times, a clinically meaningful and model-free measure</w:t>
       </w:r>
       <w:r>
         <w:rPr>
@@ -405,9 +390,9 @@
       <w:pPr>
         <w:pStyle w:val="Rubrik2"/>
       </w:pPr>
-      <w:bookmarkStart w:id="25" w:name="patients-and-data"/>
-      <w:r>
-        <w:t xml:space="preserve">Patients and data</w:t>
+      <w:bookmarkStart w:id="25" w:name="patients"/>
+      <w:r>
+        <w:t xml:space="preserve">Patients</w:t>
       </w:r>
       <w:bookmarkEnd w:id="25"/>
     </w:p>
@@ -422,13 +407,19 @@
         <w:t xml:space="preserve"> </w:t>
       </w:r>
       <w:r>
-        <w:t xml:space="preserve">??</w:t>
-      </w:r>
-      <w:r>
-        <w:t xml:space="preserve">).</w:t>
-      </w:r>
-      <w:r>
-        <w:t xml:space="preserve"> </w:t>
+        <w:t xml:space="preserve">1</w:t>
+      </w:r>
+      <w:r>
+        <w:t xml:space="preserve">). For patients with bilateral THA, start time was set at the second hip arthroplasty</w:t>
+      </w:r>
+      <w:r>
+        <w:rPr>
+          <w:vertAlign w:val="superscript"/>
+        </w:rPr>
+        <w:t xml:space="preserve">12</w:t>
+      </w:r>
+      <w:r>
+        <w:t xml:space="preserve">.</w:t>
       </w:r>
     </w:p>
     <w:p>
@@ -442,13 +433,13 @@
         <w:rPr>
           <w:vertAlign w:val="superscript"/>
         </w:rPr>
-        <w:t xml:space="preserve">12</w:t>
-      </w:r>
-      <w:r>
-        <w:t xml:space="preserve"> </w:t>
-      </w:r>
-      <w:r>
-        <w:t xml:space="preserve">which provided the ICD-10 codes. Individual ICD-10 codes were first identified as different comorbidities, then combined into Elixhauser Comorbidity Index. The window for inclusion ICD-10 codes was set from 366 to 1 day prior to surgery. Patients with no recorded pre-opetative hospital visit were assumed to have no comorbidity, thus ECI = 0. For future details on the patient data please see</w:t>
+        <w:t xml:space="preserve">13</w:t>
+      </w:r>
+      <w:r>
+        <w:t xml:space="preserve"> </w:t>
+      </w:r>
+      <w:r>
+        <w:t xml:space="preserve">which provided ICD-10 codes recorded at hospital visits for each patietn during one year before surgery. Individual ICD-10 codes were first identified as different comorbidities, then combined by the Elixhauser Comorbidity classification. The number of identified comorbidities were summed to an un-weighted index. The window for inclusion ICD-10 codes was set from 366 to 1 day prior to surgery. Patients with no recorded pre-opetative hospital visit were assumed to have no comorbidity, thus index = 0. For further details on the patient data please see</w:t>
       </w:r>
       <w:r>
         <w:rPr>
@@ -464,18 +455,28 @@
       <w:pPr>
         <w:pStyle w:val="Rubrik2"/>
       </w:pPr>
-      <w:bookmarkStart w:id="26" w:name="statistical-analysis"/>
-      <w:r>
-        <w:t xml:space="preserve">Statistical analysis</w:t>
+      <w:bookmarkStart w:id="26" w:name="statistical-methods"/>
+      <w:r>
+        <w:t xml:space="preserve">Statistical methods</w:t>
       </w:r>
       <w:bookmarkEnd w:id="26"/>
     </w:p>
     <w:p>
       <w:pPr>
+        <w:pStyle w:val="Rubrik3"/>
+      </w:pPr>
+      <w:bookmarkStart w:id="27" w:name="survival-analysis"/>
+      <w:r>
+        <w:t xml:space="preserve">Survival analysis</w:t>
+      </w:r>
+      <w:bookmarkEnd w:id="27"/>
+    </w:p>
+    <w:p>
+      <w:pPr>
         <w:pStyle w:val="FirstParagraph"/>
       </w:pPr>
       <w:r>
-        <w:t xml:space="preserve">For each patient we recorded 3 data points, the follow-up time, an event indicator and the pre-operative Elixhauser comorbidity index. The event indicator takes value of 1 if the patient deceased, 0 otherwise. We used the Kaplan-Meier estimator to calculate the survival curves,</w:t>
+        <w:t xml:space="preserve">For each patient we recorded three data points, the follow-up time, an event indicator and the pre-operative Elixhauser comorbidity index. The event indicator takes value 1 if the patient deceased, 0 otherwise. We used the Kaplan-Meier estimator to calculate survival curves,</w:t>
       </w:r>
       <w:r>
         <w:t xml:space="preserve"> </w:t>
@@ -495,7 +496,7 @@
         </m:r>
       </m:oMath>
       <w:r>
-        <w:t xml:space="preserve">, stratified by the Elixhauser comorbidity score. The mean survival time is given by</w:t>
+        <w:t xml:space="preserve">, stratified by the Elixhauser comorbidity index. The mean survival time is given by</w:t>
       </w:r>
       <w:r>
         <w:t xml:space="preserve"> </w:t>
@@ -556,18 +557,59 @@
         </m:r>
       </m:oMath>
       <w:r>
-        <w:t xml:space="preserve">, however, this can be estimated only if do not have any censoring and the life length of every patient is known. An alternative to the mean survival time is the</w:t>
+        <w:t xml:space="preserve">. This measure however can only be estimated if we do not have any censoring, hence if the life length of every patient is known. This is not the case.</w:t>
+      </w:r>
+    </w:p>
+    <w:p>
+      <w:pPr>
+        <w:pStyle w:val="Rubrik3"/>
+      </w:pPr>
+      <w:bookmarkStart w:id="28" w:name="restricted-mean-time-survival"/>
+      <w:r>
+        <w:t xml:space="preserve">Restricted Mean Time Survival</w:t>
+      </w:r>
+      <w:bookmarkEnd w:id="28"/>
+    </w:p>
+    <w:p>
+      <w:pPr>
+        <w:pStyle w:val="FirstParagraph"/>
+      </w:pPr>
+      <w:r>
+        <w:t xml:space="preserve">An alternative to</w:t>
       </w:r>
       <w:r>
         <w:t xml:space="preserve"> </w:t>
       </w:r>
       <m:oMath>
         <m:r>
+          <m:t>E</m:t>
+        </m:r>
+        <m:r>
+          <m:t>[</m:t>
+        </m:r>
+        <m:r>
+          <m:t>T</m:t>
+        </m:r>
+        <m:r>
+          <m:t>]</m:t>
+        </m:r>
+      </m:oMath>
+      <w:r>
+        <w:t xml:space="preserve"> </w:t>
+      </w:r>
+      <w:r>
+        <w:t xml:space="preserve">is the</w:t>
+      </w:r>
+      <w:r>
+        <w:t xml:space="preserve"> </w:t>
+      </w:r>
+      <m:oMath>
+        <m:r>
           <m:t>τ</m:t>
         </m:r>
       </m:oMath>
       <w:r>
-        <w:t xml:space="preserve">-restricted mean survival time. Here, we do not aim to follow-up all patients until their death but to a pre-defined length of time,</w:t>
+        <w:t xml:space="preserve">-restricted mean survival time (RMST). Here, we do not aim to follow all patients to their death, but only to a pre-defined length of time,</w:t>
       </w:r>
       <w:r>
         <w:t xml:space="preserve"> </w:t>
@@ -575,6 +617,12 @@
       <m:oMath>
         <m:r>
           <m:t>τ</m:t>
+        </m:r>
+        <m:r>
+          <m:t>≤</m:t>
+        </m:r>
+        <m:r>
+          <m:t>T</m:t>
         </m:r>
       </m:oMath>
       <w:r>
@@ -647,7 +695,7 @@
         </m:r>
       </m:oMath>
       <w:r>
-        <w:t xml:space="preserve">, and is the average number of years (or any other time interval) before time</w:t>
+        <w:t xml:space="preserve">, and is the average number of years (or a period of any other time unit) survived before time</w:t>
       </w:r>
       <w:r>
         <w:t xml:space="preserve"> </w:t>
@@ -759,212 +807,386 @@
         <w:t xml:space="preserve"> </w:t>
       </w:r>
       <w:r>
-        <w:t xml:space="preserve">where we replace the survival function by its estimate, the Kaplan-Meier curve. Instead of looking at the life expectancy up to a certain time point, we could estimate the time lost up to that timepoint. The Restricted mean time lost (</w:t>
+        <w:t xml:space="preserve">where we the survival function</w:t>
+      </w:r>
+      <w:r>
+        <w:t xml:space="preserve"> </w:t>
       </w:r>
       <m:oMath>
         <m:r>
-          <m:t>R</m:t>
-        </m:r>
-        <m:r>
-          <m:t>M</m:t>
-        </m:r>
-        <m:r>
-          <m:t>T</m:t>
-        </m:r>
-        <m:r>
-          <m:t>L</m:t>
-        </m:r>
-        <m:r>
-          <m:t>(</m:t>
-        </m:r>
-        <m:r>
-          <m:t>τ</m:t>
-        </m:r>
-        <m:r>
-          <m:t>)</m:t>
+          <m:t>S</m:t>
         </m:r>
       </m:oMath>
       <w:r>
-        <w:t xml:space="preserve">) is given by</w:t>
+        <w:t xml:space="preserve"> </w:t>
+      </w:r>
+      <w:r>
+        <w:t xml:space="preserve">is estimated by</w:t>
       </w:r>
       <w:r>
         <w:t xml:space="preserve"> </w:t>
       </w:r>
       <m:oMath>
-        <m:r>
-          <m:t>τ</m:t>
-        </m:r>
-        <m:r>
-          <m:t>−</m:t>
-        </m:r>
-        <m:r>
-          <m:t>R</m:t>
-        </m:r>
-        <m:r>
-          <m:t>M</m:t>
-        </m:r>
-        <m:r>
-          <m:t>S</m:t>
-        </m:r>
-        <m:r>
-          <m:t>T</m:t>
-        </m:r>
-        <m:r>
-          <m:t>(</m:t>
-        </m:r>
-        <m:r>
-          <m:t>τ</m:t>
-        </m:r>
-        <m:r>
-          <m:t>)</m:t>
-        </m:r>
-      </m:oMath>
-      <w:r>
-        <w:t xml:space="preserve">. If</w:t>
-      </w:r>
-      <w:r>
-        <w:t xml:space="preserve"> </w:t>
-      </w:r>
-      <m:oMath>
-        <m:r>
-          <m:t>τ</m:t>
-        </m:r>
-      </m:oMath>
-      <w:r>
-        <w:t xml:space="preserve"> </w:t>
-      </w:r>
-      <w:r>
-        <w:t xml:space="preserve">is known and fixed, then it follows that</w:t>
-      </w:r>
-      <w:r>
-        <w:t xml:space="preserve"> </w:t>
-      </w:r>
-      <m:oMath>
-        <m:r>
-          <m:t>R</m:t>
-        </m:r>
-        <m:r>
-          <m:t>M</m:t>
-        </m:r>
-        <m:r>
-          <m:t>T</m:t>
-        </m:r>
-        <m:r>
-          <m:t>L</m:t>
-        </m:r>
-        <m:r>
-          <m:t>(</m:t>
-        </m:r>
-        <m:r>
-          <m:t>τ</m:t>
-        </m:r>
-        <m:r>
-          <m:t>)</m:t>
-        </m:r>
-      </m:oMath>
-      <w:r>
-        <w:t xml:space="preserve"> </w:t>
-      </w:r>
-      <w:r>
-        <w:t xml:space="preserve">is normally distributed and</w:t>
-      </w:r>
-      <w:r>
-        <w:t xml:space="preserve"> </w:t>
-      </w:r>
-      <m:oMath>
-        <m:sSubSup>
+        <m:acc>
+          <m:accPr>
+            <m:chr m:val="̂"/>
+          </m:accPr>
           <m:e>
-            <m:r>
-              <m:t>σ</m:t>
-            </m:r>
-          </m:e>
-          <m:sub>
-            <m:r>
-              <m:t>R</m:t>
-            </m:r>
-            <m:r>
-              <m:t>M</m:t>
-            </m:r>
-            <m:r>
-              <m:t>L</m:t>
-            </m:r>
-            <m:r>
-              <m:t>T</m:t>
-            </m:r>
-            <m:r>
-              <m:t>(</m:t>
-            </m:r>
-            <m:r>
-              <m:t>τ</m:t>
-            </m:r>
-            <m:r>
-              <m:t>)</m:t>
-            </m:r>
-          </m:sub>
-          <m:sup>
-            <m:r>
-              <m:t>2</m:t>
-            </m:r>
-          </m:sup>
-        </m:sSubSup>
-        <m:r>
-          <m:t>=</m:t>
-        </m:r>
-        <m:sSubSup>
-          <m:e>
-            <m:r>
-              <m:t>σ</m:t>
-            </m:r>
-          </m:e>
-          <m:sub>
-            <m:r>
-              <m:t>R</m:t>
-            </m:r>
-            <m:r>
-              <m:t>M</m:t>
-            </m:r>
             <m:r>
               <m:t>S</m:t>
             </m:r>
-            <m:r>
-              <m:t>T</m:t>
-            </m:r>
-            <m:r>
-              <m:t>(</m:t>
-            </m:r>
-            <m:r>
-              <m:t>τ</m:t>
-            </m:r>
-            <m:r>
-              <m:t>)</m:t>
-            </m:r>
-          </m:sub>
-          <m:sup>
-            <m:r>
-              <m:t>2</m:t>
-            </m:r>
-          </m:sup>
-        </m:sSubSup>
+          </m:e>
+        </m:acc>
       </m:oMath>
       <w:r>
+        <w:t xml:space="preserve">, the Kaplan-Meier curve.</w:t>
+      </w:r>
+    </w:p>
+    <w:p>
+      <w:pPr>
+        <w:pStyle w:val="Rubrik3"/>
+      </w:pPr>
+      <w:bookmarkStart w:id="29" w:name="restricted-mean-time-lost"/>
+      <w:r>
+        <w:t xml:space="preserve">Restricted Mean Time Lost</w:t>
+      </w:r>
+      <w:bookmarkEnd w:id="29"/>
+    </w:p>
+    <w:p>
+      <w:pPr>
+        <w:pStyle w:val="FirstParagraph"/>
+      </w:pPr>
+      <w:r>
+        <w:t xml:space="preserve">Instead of looking at the life expectancy up to a certain time point, we could also estimate the time lost up to that timepoint, the Restricted mean time lost (</w:t>
+      </w:r>
+      <m:oMath>
+        <m:r>
+          <m:t>R</m:t>
+        </m:r>
+        <m:r>
+          <m:t>M</m:t>
+        </m:r>
+        <m:r>
+          <m:t>T</m:t>
+        </m:r>
+        <m:r>
+          <m:t>L</m:t>
+        </m:r>
+        <m:r>
+          <m:t>(</m:t>
+        </m:r>
+        <m:r>
+          <m:t>τ</m:t>
+        </m:r>
+        <m:r>
+          <m:t>)</m:t>
+        </m:r>
+        <m:r>
+          <m:t>=</m:t>
+        </m:r>
+        <m:r>
+          <m:t>τ</m:t>
+        </m:r>
+        <m:r>
+          <m:t>−</m:t>
+        </m:r>
+        <m:r>
+          <m:t>R</m:t>
+        </m:r>
+        <m:r>
+          <m:t>M</m:t>
+        </m:r>
+        <m:r>
+          <m:t>S</m:t>
+        </m:r>
+        <m:r>
+          <m:t>T</m:t>
+        </m:r>
+        <m:r>
+          <m:t>(</m:t>
+        </m:r>
+        <m:r>
+          <m:t>τ</m:t>
+        </m:r>
+        <m:r>
+          <m:t>)</m:t>
+        </m:r>
+      </m:oMath>
+      <w:r>
+        <w:t xml:space="preserve">. If</w:t>
+      </w:r>
+      <w:r>
+        <w:t xml:space="preserve"> </w:t>
+      </w:r>
+      <m:oMath>
+        <m:r>
+          <m:t>τ</m:t>
+        </m:r>
+      </m:oMath>
+      <w:r>
+        <w:t xml:space="preserve"> </w:t>
+      </w:r>
+      <w:r>
+        <w:t xml:space="preserve">is known and fixed, then</w:t>
+      </w:r>
+      <w:r>
+        <w:t xml:space="preserve"> </w:t>
+      </w:r>
+      <m:oMath>
+        <m:r>
+          <m:t>R</m:t>
+        </m:r>
+        <m:r>
+          <m:t>M</m:t>
+        </m:r>
+        <m:r>
+          <m:t>T</m:t>
+        </m:r>
+        <m:r>
+          <m:t>L</m:t>
+        </m:r>
+        <m:r>
+          <m:t>(</m:t>
+        </m:r>
+        <m:r>
+          <m:t>τ</m:t>
+        </m:r>
+        <m:r>
+          <m:t>)</m:t>
+        </m:r>
+      </m:oMath>
+      <w:r>
+        <w:t xml:space="preserve"> </w:t>
+      </w:r>
+      <w:r>
+        <w:t xml:space="preserve">is normally distributed with variance</w:t>
+      </w:r>
+    </w:p>
+    <w:p>
+      <w:pPr>
+        <w:pStyle w:val="Brdtext"/>
+      </w:pPr>
+      <m:oMathPara>
+        <m:oMathParaPr>
+          <m:jc m:val="center"/>
+        </m:oMathParaPr>
+        <m:oMath>
+          <m:sSubSup>
+            <m:e>
+              <m:r>
+                <m:t>σ</m:t>
+              </m:r>
+            </m:e>
+            <m:sub>
+              <m:r>
+                <m:t>R</m:t>
+              </m:r>
+              <m:r>
+                <m:t>M</m:t>
+              </m:r>
+              <m:r>
+                <m:t>L</m:t>
+              </m:r>
+              <m:r>
+                <m:t>T</m:t>
+              </m:r>
+              <m:r>
+                <m:t>(</m:t>
+              </m:r>
+              <m:r>
+                <m:t>τ</m:t>
+              </m:r>
+              <m:r>
+                <m:t>)</m:t>
+              </m:r>
+            </m:sub>
+            <m:sup>
+              <m:r>
+                <m:t>2</m:t>
+              </m:r>
+            </m:sup>
+          </m:sSubSup>
+          <m:r>
+            <m:t>=</m:t>
+          </m:r>
+          <m:sSubSup>
+            <m:e>
+              <m:r>
+                <m:t>σ</m:t>
+              </m:r>
+            </m:e>
+            <m:sub>
+              <m:r>
+                <m:t>R</m:t>
+              </m:r>
+              <m:r>
+                <m:t>M</m:t>
+              </m:r>
+              <m:r>
+                <m:t>S</m:t>
+              </m:r>
+              <m:r>
+                <m:t>T</m:t>
+              </m:r>
+              <m:r>
+                <m:t>(</m:t>
+              </m:r>
+              <m:r>
+                <m:t>τ</m:t>
+              </m:r>
+              <m:r>
+                <m:t>)</m:t>
+              </m:r>
+            </m:sub>
+            <m:sup>
+              <m:r>
+                <m:t>2</m:t>
+              </m:r>
+            </m:sup>
+          </m:sSubSup>
+          <m:r>
+            <m:t>=</m:t>
+          </m:r>
+          <m:r>
+            <m:t>2</m:t>
+          </m:r>
+          <m:nary>
+            <m:naryPr>
+              <m:chr m:val="∫"/>
+              <m:limLoc m:val="subSup"/>
+              <m:subHide m:val="0"/>
+              <m:supHide m:val="0"/>
+            </m:naryPr>
+            <m:sub>
+              <m:r>
+                <m:t>0</m:t>
+              </m:r>
+            </m:sub>
+            <m:sup>
+              <m:r>
+                <m:t>t</m:t>
+              </m:r>
+            </m:sup>
+            <m:e>
+              <m:r>
+                <m:t>S</m:t>
+              </m:r>
+            </m:e>
+          </m:nary>
+          <m:r>
+            <m:t>(</m:t>
+          </m:r>
+          <m:r>
+            <m:t>t</m:t>
+          </m:r>
+          <m:r>
+            <m:t>)</m:t>
+          </m:r>
+          <m:r>
+            <m:t>d</m:t>
+          </m:r>
+          <m:r>
+            <m:t>t</m:t>
+          </m:r>
+          <m:r>
+            <m:t>−</m:t>
+          </m:r>
+          <m:r>
+            <m:t>[</m:t>
+          </m:r>
+          <m:nary>
+            <m:naryPr>
+              <m:chr m:val="∫"/>
+              <m:limLoc m:val="subSup"/>
+              <m:subHide m:val="0"/>
+              <m:supHide m:val="0"/>
+            </m:naryPr>
+            <m:sub>
+              <m:r>
+                <m:t>0</m:t>
+              </m:r>
+            </m:sub>
+            <m:sup>
+              <m:r>
+                <m:t>t</m:t>
+              </m:r>
+            </m:sup>
+            <m:e>
+              <m:r>
+                <m:t>t</m:t>
+              </m:r>
+            </m:e>
+          </m:nary>
+          <m:r>
+            <m:t>S</m:t>
+          </m:r>
+          <m:r>
+            <m:t>(</m:t>
+          </m:r>
+          <m:r>
+            <m:t>t</m:t>
+          </m:r>
+          <m:r>
+            <m:t>)</m:t>
+          </m:r>
+          <m:r>
+            <m:t>d</m:t>
+          </m:r>
+          <m:r>
+            <m:t>t</m:t>
+          </m:r>
+          <m:sSup>
+            <m:e>
+              <m:r>
+                <m:t>]</m:t>
+              </m:r>
+            </m:e>
+            <m:sup>
+              <m:r>
+                <m:t>2</m:t>
+              </m:r>
+            </m:sup>
+          </m:sSup>
+        </m:oMath>
+      </m:oMathPara>
+    </w:p>
+    <w:p>
+      <w:pPr>
+        <w:pStyle w:val="FirstParagraph"/>
+      </w:pPr>
+      <w:r>
+        <w:rPr>
+          <w:vertAlign w:val="superscript"/>
+        </w:rPr>
+        <w:t xml:space="preserve">11</w:t>
+      </w:r>
+      <w:r>
         <w:t xml:space="preserve">.</w:t>
       </w:r>
-      <w:r>
-        <w:t xml:space="preserve"> </w:t>
-      </w:r>
-      <w:r>
-        <w:t xml:space="preserve">As cut-off time</w:t>
-      </w:r>
-      <w:r>
-        <w:t xml:space="preserve"> </w:t>
-      </w:r>
+    </w:p>
+    <w:p>
+      <w:pPr>
+        <w:pStyle w:val="Brdtext"/>
+      </w:pPr>
       <m:oMath>
         <m:r>
-          <m:t>τ</m:t>
+          <m:t>R</m:t>
+        </m:r>
+        <m:r>
+          <m:t>M</m:t>
+        </m:r>
+        <m:r>
+          <m:t>S</m:t>
+        </m:r>
+        <m:r>
+          <m:t>T</m:t>
         </m:r>
       </m:oMath>
       <w:r>
-        <w:t xml:space="preserve">τ we used 90 days, 1 year, 5 years and 10 years. The 90 days and 1-year survival are directly interesting from an orthopedic point of view.</w:t>
+        <w:t xml:space="preserve"> </w:t>
+      </w:r>
+      <w:r>
+        <w:t xml:space="preserve">and</w:t>
       </w:r>
       <w:r>
         <w:t xml:space="preserve"> </w:t>
@@ -977,60 +1199,57 @@
           <m:t>M</m:t>
         </m:r>
         <m:r>
-          <m:t>S</m:t>
-        </m:r>
-        <m:r>
           <m:t>T</m:t>
         </m:r>
+        <m:r>
+          <m:t>L</m:t>
+        </m:r>
       </m:oMath>
       <w:r>
         <w:t xml:space="preserve"> </w:t>
       </w:r>
       <w:r>
-        <w:t xml:space="preserve">and</w:t>
-      </w:r>
-      <w:r>
-        <w:t xml:space="preserve"> </w:t>
-      </w:r>
-      <m:oMath>
-        <m:r>
-          <m:t>R</m:t>
-        </m:r>
-        <m:r>
-          <m:t>M</m:t>
-        </m:r>
-        <m:r>
-          <m:t>T</m:t>
-        </m:r>
-        <m:r>
-          <m:t>L</m:t>
-        </m:r>
-      </m:oMath>
-      <w:r>
-        <w:t xml:space="preserve"> </w:t>
-      </w:r>
-      <w:r>
         <w:t xml:space="preserve">are asymptotically normally distributed</w:t>
       </w:r>
       <w:r>
         <w:rPr>
           <w:vertAlign w:val="superscript"/>
         </w:rPr>
-        <w:t xml:space="preserve">13</w:t>
-      </w:r>
-      <w:r>
-        <w:t xml:space="preserve">, so standard statistical routines can be used for confidence interval building and statistical inference. Statistical analyses were run in R version 3.6.1 (R Foundation, Vienna, Austria).</w:t>
+        <w:t xml:space="preserve">14</w:t>
+      </w:r>
+      <w:r>
+        <w:t xml:space="preserve">, so standard statistical routines can be used for confidence interval building and statistical inference.</w:t>
+      </w:r>
+    </w:p>
+    <w:p>
+      <w:pPr>
+        <w:pStyle w:val="Brdtext"/>
+      </w:pPr>
+      <w:r>
+        <w:t xml:space="preserve">Statistical analyses were run in R version 3.6.1 (R Foundation, Vienna, Austria). R scripts for the analysis are found at</w:t>
+      </w:r>
+      <w:r>
+        <w:t xml:space="preserve"> </w:t>
+      </w:r>
+      <w:r>
+        <w:rPr>
+          <w:b/>
+        </w:rPr>
+        <w:t xml:space="preserve">XXX</w:t>
+      </w:r>
+      <w:r>
+        <w:t xml:space="preserve">.</w:t>
       </w:r>
     </w:p>
     <w:p>
       <w:pPr>
         <w:pStyle w:val="Rubrik2"/>
       </w:pPr>
-      <w:bookmarkStart w:id="27" w:name="ethics"/>
+      <w:bookmarkStart w:id="30" w:name="ethics"/>
       <w:r>
         <w:t xml:space="preserve">Ethics</w:t>
       </w:r>
-      <w:bookmarkEnd w:id="27"/>
+      <w:bookmarkEnd w:id="30"/>
     </w:p>
     <w:p>
       <w:pPr>
@@ -1044,24 +1263,24 @@
       <w:pPr>
         <w:pStyle w:val="Rubrik1"/>
       </w:pPr>
-      <w:bookmarkStart w:id="28" w:name="results"/>
+      <w:bookmarkStart w:id="31" w:name="results"/>
       <w:r>
         <w:t xml:space="preserve">Results</w:t>
       </w:r>
-      <w:bookmarkEnd w:id="28"/>
+      <w:bookmarkEnd w:id="31"/>
     </w:p>
     <w:p>
       <w:pPr>
         <w:pStyle w:val="FirstParagraph"/>
       </w:pPr>
       <w:r>
-        <w:t xml:space="preserve">There were 150367 patients included in the study (</w:t>
-      </w:r>
-      <w:r>
-        <w:rPr>
-          <w:b/>
-        </w:rPr>
-        <w:t xml:space="preserve">Figure flowchart</w:t>
+        <w:t xml:space="preserve">There were 150,367 patients included in the study (Figure</w:t>
+      </w:r>
+      <w:r>
+        <w:t xml:space="preserve"> </w:t>
+      </w:r>
+      <w:r>
+        <w:t xml:space="preserve">1</w:t>
       </w:r>
       <w:r>
         <w:t xml:space="preserve">). 64 % had no comorbidities, 21 % had one, 10 % had two, 4 % three and 2 % had four or more (Table</w:t>
@@ -1079,16 +1298,7 @@
         <w:t xml:space="preserve"> </w:t>
       </w:r>
       <w:r>
-        <w:t xml:space="preserve">From the onset of the follow-up we saw a clear association between survival and ECI (Figure</w:t>
-      </w:r>
-      <w:r>
-        <w:t xml:space="preserve"> </w:t>
-      </w:r>
-      <w:r>
-        <w:t xml:space="preserve">1</w:t>
-      </w:r>
-      <w:r>
-        <w:t xml:space="preserve">). The expected life time lost increased statistically significantly with comorbidity at all listed time points (Table</w:t>
+        <w:t xml:space="preserve">From the onset of the follow-up we saw a clear association between survival and the Elixhauser comorbidity index (Figure</w:t>
       </w:r>
       <w:r>
         <w:t xml:space="preserve"> </w:t>
@@ -1097,7 +1307,7 @@
         <w:t xml:space="preserve">2</w:t>
       </w:r>
       <w:r>
-        <w:t xml:space="preserve">). Although, at the beginning of the follow-up this difference was statistically significant, we cannot claim clinical significance. The time lost in the first 30 days after the hip replacement surgery did not exceed 6 hours. At the end of the chosen follow-up at 10 years patients with pre-operative Elixhauser score of zero lost in average less than one year expected survival time. This figure increased with Elixhauser score and loss for patients with score 4 or above exceeded 3 years. The restricted men time lost was between factor 2 and factor 8 higher in groups with comorbidities than in patients with Elixhauser score zero. As expected this was less and less notable with passing time (Figure</w:t>
+        <w:t xml:space="preserve">). The expected life time lost (RMTL) increased with comorbidity (Table</w:t>
       </w:r>
       <w:r>
         <w:t xml:space="preserve"> </w:t>
@@ -1106,6 +1316,23 @@
         <w:t xml:space="preserve">2</w:t>
       </w:r>
       <w:r>
+        <w:t xml:space="preserve">). Differences were statistically significant. Although, at the beginning of the follow-up this difference was small. The time lost in the first 30 days after hip replacement did not exceed 6 hours. This differnece is most likely clinically irrelevant. At 10 years however, patients with no pre-operative comorbidity (Elixhauser = 0) had lost less than 1 years of their expected life time, while patients with at least four comorbidities lost more than 3 years. This differnece is clinically relevant.</w:t>
+      </w:r>
+    </w:p>
+    <w:p>
+      <w:pPr>
+        <w:pStyle w:val="Brdtext"/>
+      </w:pPr>
+      <w:r>
+        <w:t xml:space="preserve">The restricted mean time lost was between factor 1.5 and factor 7.7 higher in groups with comorbidities than in patients with Elixhauser index = 0. This was less notable with passing time (Figure</w:t>
+      </w:r>
+      <w:r>
+        <w:t xml:space="preserve"> </w:t>
+      </w:r>
+      <w:r>
+        <w:t xml:space="preserve">3</w:t>
+      </w:r>
+      <w:r>
         <w:t xml:space="preserve">).</w:t>
       </w:r>
     </w:p>
@@ -1113,39 +1340,71 @@
       <w:pPr>
         <w:pStyle w:val="Rubrik1"/>
       </w:pPr>
-      <w:bookmarkStart w:id="29" w:name="discussion"/>
+      <w:bookmarkStart w:id="32" w:name="discussion"/>
       <w:r>
         <w:t xml:space="preserve">Discussion</w:t>
       </w:r>
-      <w:bookmarkEnd w:id="29"/>
+      <w:bookmarkEnd w:id="32"/>
     </w:p>
     <w:p>
       <w:pPr>
         <w:pStyle w:val="FirstParagraph"/>
       </w:pPr>
       <w:r>
-        <w:t xml:space="preserve">Neither a clinician nor a survival curve can predict with absolute certainty how long a patient will live, providing estimates on years lost may improve the accuracy of the prognostic estimates that influence clinical decisions and information given to patients</w:t>
+        <w:t xml:space="preserve">Neither a clinician nor a survival curve can accurately predict how long a patient will live. We have also previsouly showed that ranking of individual survival times based on comorbidity, such as the Elixhauser index, have low precision</w:t>
       </w:r>
       <w:r>
         <w:rPr>
           <w:vertAlign w:val="superscript"/>
         </w:rPr>
-        <w:t xml:space="preserve">14</w:t>
-      </w:r>
-      <w:r>
-        <w:t xml:space="preserve">. While for ranking individual survival times comorbidity scores such as the Elixhauser index have low precision</w:t>
+        <w:t xml:space="preserve">5,15</w:t>
+      </w:r>
+      <w:r>
+        <w:t xml:space="preserve">. We have seen here however that there is a clear separation on group level between patients with different Elixhauser scores. Thus, for health administrative purposes there might be added value in considering comorbidities, although less so for individual patient predictions.</w:t>
+      </w:r>
+    </w:p>
+    <w:p>
+      <w:pPr>
+        <w:pStyle w:val="Brdtext"/>
+      </w:pPr>
+      <w:r>
+        <w:t xml:space="preserve">There is a known increase in short-term mortality after hip replacement</w:t>
       </w:r>
       <w:r>
         <w:rPr>
           <w:vertAlign w:val="superscript"/>
         </w:rPr>
-        <w:t xml:space="preserve">5,15</w:t>
-      </w:r>
-      <w:r>
-        <w:t xml:space="preserve"> </w:t>
-      </w:r>
-      <w:r>
-        <w:t xml:space="preserve">we have seen here that at group level there are clear separation between patients with different Elixhauser scores. Thus, for health administrative purposes there might be added value in considering comorbidities.</w:t>
+        <w:t xml:space="preserve">16,17</w:t>
+      </w:r>
+      <w:r>
+        <w:t xml:space="preserve">, which is likely influenced by patient co-morbidity. We also saw that the relative RMTL was higher in the beginning of the follow-up period, compared to the end (Figure</w:t>
+      </w:r>
+      <w:r>
+        <w:t xml:space="preserve"> </w:t>
+      </w:r>
+      <w:r>
+        <w:t xml:space="preserve">3</w:t>
+      </w:r>
+      <w:r>
+        <w:t xml:space="preserve">), but that the absolute values of RMST decreased with time for all comorbidity groups (Figure</w:t>
+      </w:r>
+      <w:r>
+        <w:t xml:space="preserve"> </w:t>
+      </w:r>
+      <w:r>
+        <w:t xml:space="preserve">2</w:t>
+      </w:r>
+      <w:r>
+        <w:t xml:space="preserve">). The 90-day RMTL for patients with at least four comorbidities was only 1 day, approximatively 7.7 times longer than for patients without comorbidity. This relative difference decreased with time. At 10-years follow up, patients with at least four comorbidities lost 3.6 times as mush life time, compared to the group without comorbidity. This convergence of relative RMTL coincides with previsoulsy reported time-decreasing predictive power of comorbidity on mortality</w:t>
+      </w:r>
+      <w:r>
+        <w:rPr>
+          <w:vertAlign w:val="superscript"/>
+        </w:rPr>
+        <w:t xml:space="preserve">5</w:t>
+      </w:r>
+      <w:r>
+        <w:t xml:space="preserve">.</w:t>
       </w:r>
     </w:p>
     <w:p>
@@ -1153,123 +1412,60 @@
         <w:pStyle w:val="Brdtext"/>
       </w:pPr>
       <w:r>
-        <w:t xml:space="preserve">In absolute values the restricted mean time lost increased with time irrespectively of Elixhauser score. The relative loss was higher at the beginning at the follow-up period than at the end. There is an increased short-term mortality after the hip replacement surgery</w:t>
+        <w:t xml:space="preserve">If we follow the dichotomy by Shmueli et al. </w:t>
       </w:r>
       <w:r>
         <w:rPr>
           <w:vertAlign w:val="superscript"/>
         </w:rPr>
-        <w:t xml:space="preserve">16,17</w:t>
-      </w:r>
-      <w:r>
-        <w:t xml:space="preserve">, and this is likely to be influenced by co-morbidities the patient might have. Though, 90-day restricted mean time lost for the group of patients with Elixhauser index of 4 or more was only</w:t>
-      </w:r>
-      <w:r>
-        <w:t xml:space="preserve"> </w:t>
-      </w:r>
-      <w:r>
-        <w:rPr>
-          <w:b/>
-        </w:rPr>
-        <w:t xml:space="preserve">1</w:t>
-      </w:r>
-      <w:r>
-        <w:t xml:space="preserve"> </w:t>
-      </w:r>
-      <w:r>
-        <w:t xml:space="preserve">day, approximatively</w:t>
-      </w:r>
-      <w:r>
-        <w:t xml:space="preserve"> </w:t>
-      </w:r>
-      <w:r>
-        <w:rPr>
-          <w:b/>
-        </w:rPr>
-        <w:t xml:space="preserve">8</w:t>
-      </w:r>
-      <w:r>
-        <w:t xml:space="preserve"> </w:t>
-      </w:r>
-      <w:r>
-        <w:t xml:space="preserve">times longer than for the group with no-comorbidities. This relative difference decreases with time and at the 10-year follow up patients with Elixhauser index of 4 lose</w:t>
-      </w:r>
-      <w:r>
-        <w:t xml:space="preserve"> </w:t>
-      </w:r>
-      <w:r>
-        <w:rPr>
-          <w:b/>
-        </w:rPr>
-        <w:t xml:space="preserve">3.8</w:t>
-      </w:r>
-      <w:r>
-        <w:t xml:space="preserve"> </w:t>
-      </w:r>
-      <w:r>
-        <w:t xml:space="preserve">times more days that the group with no comorbidities. This convergence of the day restricted mean time lost curves coincides with the decrease of predictive power reported by Bulow et al. </w:t>
+        <w:t xml:space="preserve">6</w:t>
+      </w:r>
+      <w:r>
+        <w:t xml:space="preserve"> </w:t>
+      </w:r>
+      <w:r>
+        <w:t xml:space="preserve">we could conclude that predictive studies/risk calculators gain litle from considering the Elixhauser comorbidity index. However, for studies that aim to estimate effects of different treatment options, comorbidity indices can be important confounders and are important for case-mix adjustments</w:t>
       </w:r>
       <w:r>
         <w:rPr>
           <w:vertAlign w:val="superscript"/>
         </w:rPr>
-        <w:t xml:space="preserve">5</w:t>
-      </w:r>
-      <w:r>
-        <w:t xml:space="preserve">. If we follow-up the dichotomy by Shmueli et al. </w:t>
+        <w:t xml:space="preserve">18</w:t>
+      </w:r>
+      <w:r>
+        <w:t xml:space="preserve">. Health-care administrators for example might gain knowledge from considering comorbidities to better estimate the future need of revisions. The revision rate of hip replacements is low</w:t>
       </w:r>
       <w:r>
         <w:rPr>
           <w:vertAlign w:val="superscript"/>
         </w:rPr>
-        <w:t xml:space="preserve">6</w:t>
-      </w:r>
-      <w:r>
-        <w:t xml:space="preserve"> </w:t>
-      </w:r>
-      <w:r>
-        <w:t xml:space="preserve">we could conclude that predictive studies/risk calculators gain lite from considering the Elixhauser comorbidity index. However, for studies that aim to estimate effects of different treatment options comorbidity indices can be important confounders and important for case-mix adjustments</w:t>
+        <w:t xml:space="preserve">19</w:t>
+      </w:r>
+      <w:r>
+        <w:t xml:space="preserve"> </w:t>
+      </w:r>
+      <w:r>
+        <w:t xml:space="preserve">but patient survival increase over time</w:t>
       </w:r>
       <w:r>
         <w:rPr>
           <w:vertAlign w:val="superscript"/>
         </w:rPr>
-        <w:t xml:space="preserve">18</w:t>
-      </w:r>
-      <w:r>
-        <w:t xml:space="preserve">. Health-care administrators gain form considering comorbidities by getting better estimates of future need of revisions. The revision rate of hip replacements is low</w:t>
-      </w:r>
-      <w:r>
-        <w:rPr>
-          <w:vertAlign w:val="superscript"/>
-        </w:rPr>
-        <w:t xml:space="preserve">19</w:t>
-      </w:r>
-      <w:r>
-        <w:t xml:space="preserve">, however with increased survival rates</w:t>
-      </w:r>
-      <w:r>
-        <w:rPr>
-          <w:vertAlign w:val="superscript"/>
-        </w:rPr>
         <w:t xml:space="preserve">20</w:t>
       </w:r>
       <w:r>
-        <w:t xml:space="preserve"> </w:t>
-      </w:r>
-      <w:r>
-        <w:t xml:space="preserve">there is need of accurate long term estimates of number patients at risk, and here considering comorbidities could be considered worthwhile.</w:t>
+        <w:t xml:space="preserve">. It is thererefore important to estimate the long-term survival for patietns at risk, wherefor comorbidities are relevant.</w:t>
       </w:r>
     </w:p>
     <w:p>
       <w:pPr>
         <w:pStyle w:val="Rubrik1"/>
       </w:pPr>
-      <w:bookmarkStart w:id="30" w:name="conclusion"/>
+      <w:bookmarkStart w:id="33" w:name="conclusion"/>
       <w:r>
         <w:t xml:space="preserve">Conclusion</w:t>
       </w:r>
-      <w:bookmarkEnd w:id="30"/>
+      <w:bookmarkEnd w:id="33"/>
     </w:p>
     <w:p>
       <w:pPr>
@@ -1283,11 +1479,11 @@
       <w:pPr>
         <w:pStyle w:val="Rubrik1"/>
       </w:pPr>
-      <w:bookmarkStart w:id="31" w:name="disclosure"/>
+      <w:bookmarkStart w:id="34" w:name="disclosure"/>
       <w:r>
         <w:t xml:space="preserve">Disclosure</w:t>
       </w:r>
-      <w:bookmarkEnd w:id="31"/>
+      <w:bookmarkEnd w:id="34"/>
     </w:p>
     <w:p>
       <w:pPr>
@@ -1302,7 +1498,7 @@
         <w:pStyle w:val="TableCaption"/>
       </w:pPr>
       <w:r>
-        <w:t xml:space="preserve">Table 1: XXX</w:t>
+        <w:t xml:space="preserve">Table 1: Demography for the 150,367 patients with total hip arthroplasty.</w:t>
       </w:r>
     </w:p>
     <w:tbl>
@@ -1310,7 +1506,7 @@
         <w:tblStyle w:val="Table"/>
         <w:tblW w:type="pct" w:w="0.0"/>
         <w:tblLook w:firstRow="1"/>
-        <w:tblCaption w:val="Table 1: XXX"/>
+        <w:tblCaption w:val="Table 1: Demography for the 150,367 patients with total hip arthroplasty."/>
       </w:tblPr>
       <w:tblGrid/>
       <w:tr>
@@ -1666,7 +1862,7 @@
         <w:pStyle w:val="TableCaption"/>
       </w:pPr>
       <w:r>
-        <w:t xml:space="preserve">Table 2: XXX</w:t>
+        <w:t xml:space="preserve">Table 2: Restricted mean time survival (RMST) and restricted mean time lost (RMTL) for the 150,367 patients with total hip arthroplasty.</w:t>
       </w:r>
     </w:p>
     <w:tbl>
@@ -1674,7 +1870,7 @@
         <w:tblStyle w:val="Table"/>
         <w:tblW w:type="pct" w:w="0.0"/>
         <w:tblLook w:firstRow="1"/>
-        <w:tblCaption w:val="Table 2: XXX"/>
+        <w:tblCaption w:val="Table 2: Restricted mean time survival (RMST) and restricted mean time lost (RMTL) for the 150,367 patients with total hip arthroplasty."/>
       </w:tblPr>
       <w:tblGrid/>
       <w:tr>
@@ -1728,7 +1924,7 @@
               <w:jc w:val="left"/>
             </w:pPr>
             <w:r>
-              <w:t xml:space="preserve">90 days</w:t>
+              <w:t xml:space="preserve">1 year</w:t>
             </w:r>
           </w:p>
         </w:tc>
@@ -1745,7 +1941,7 @@
               <w:jc w:val="left"/>
             </w:pPr>
             <w:r>
-              <w:t xml:space="preserve">1 year</w:t>
+              <w:t xml:space="preserve">5 years</w:t>
             </w:r>
           </w:p>
         </w:tc>
@@ -1766,23 +1962,6 @@
             </w:r>
           </w:p>
         </w:tc>
-        <w:tc>
-          <w:tcPr>
-            <w:tcBorders>
-              <w:bottom w:val="single"/>
-            </w:tcBorders>
-            <w:vAlign w:val="bottom"/>
-          </w:tcPr>
-          <w:p>
-            <w:pPr>
-              <w:pStyle w:val="Compact"/>
-              <w:jc w:val="left"/>
-            </w:pPr>
-            <w:r>
-              <w:t xml:space="preserve">5 years</w:t>
-            </w:r>
-          </w:p>
-        </w:tc>
       </w:tr>
       <w:tr>
         <w:tc>
@@ -1814,17 +1993,6 @@
               <w:jc w:val="left"/>
             </w:pPr>
             <w:r>
-              <w:t xml:space="preserve">0.25 (0.25-0.25)</w:t>
-            </w:r>
-          </w:p>
-        </w:tc>
-        <w:tc>
-          <w:p>
-            <w:pPr>
-              <w:pStyle w:val="Compact"/>
-              <w:jc w:val="left"/>
-            </w:pPr>
-            <w:r>
               <w:t xml:space="preserve">1.00 (0.99-1.00)</w:t>
             </w:r>
           </w:p>
@@ -1836,18 +2004,18 @@
               <w:jc w:val="left"/>
             </w:pPr>
             <w:r>
+              <w:t xml:space="preserve">4.84 (4.84-4.85)</w:t>
+            </w:r>
+          </w:p>
+        </w:tc>
+        <w:tc>
+          <w:p>
+            <w:pPr>
+              <w:pStyle w:val="Compact"/>
+              <w:jc w:val="left"/>
+            </w:pPr>
+            <w:r>
               <w:t xml:space="preserve">9.07 (9.06-9.09)</w:t>
-            </w:r>
-          </w:p>
-        </w:tc>
-        <w:tc>
-          <w:p>
-            <w:pPr>
-              <w:pStyle w:val="Compact"/>
-              <w:jc w:val="left"/>
-            </w:pPr>
-            <w:r>
-              <w:t xml:space="preserve">4.84 (4.84-4.85)</w:t>
             </w:r>
           </w:p>
         </w:tc>
@@ -1874,17 +2042,6 @@
               <w:jc w:val="left"/>
             </w:pPr>
             <w:r>
-              <w:t xml:space="preserve">0.00 (0.00-0.00)</w:t>
-            </w:r>
-          </w:p>
-        </w:tc>
-        <w:tc>
-          <w:p>
-            <w:pPr>
-              <w:pStyle w:val="Compact"/>
-              <w:jc w:val="left"/>
-            </w:pPr>
-            <w:r>
               <w:t xml:space="preserve">0.00 (0.00-0.01)</w:t>
             </w:r>
           </w:p>
@@ -1896,18 +2053,18 @@
               <w:jc w:val="left"/>
             </w:pPr>
             <w:r>
+              <w:t xml:space="preserve">0.16 (0.15-0.16)</w:t>
+            </w:r>
+          </w:p>
+        </w:tc>
+        <w:tc>
+          <w:p>
+            <w:pPr>
+              <w:pStyle w:val="Compact"/>
+              <w:jc w:val="left"/>
+            </w:pPr>
+            <w:r>
               <w:t xml:space="preserve">0.93 (0.91-0.94)</w:t>
-            </w:r>
-          </w:p>
-        </w:tc>
-        <w:tc>
-          <w:p>
-            <w:pPr>
-              <w:pStyle w:val="Compact"/>
-              <w:jc w:val="left"/>
-            </w:pPr>
-            <w:r>
-              <w:t xml:space="preserve">0.16 (0.15-0.16)</w:t>
             </w:r>
           </w:p>
         </w:tc>
@@ -1942,17 +2099,6 @@
               <w:jc w:val="left"/>
             </w:pPr>
             <w:r>
-              <w:t xml:space="preserve">0.25 (0.25-0.25)</w:t>
-            </w:r>
-          </w:p>
-        </w:tc>
-        <w:tc>
-          <w:p>
-            <w:pPr>
-              <w:pStyle w:val="Compact"/>
-              <w:jc w:val="left"/>
-            </w:pPr>
-            <w:r>
               <w:t xml:space="preserve">0.99 (0.99-0.99)</w:t>
             </w:r>
           </w:p>
@@ -1964,18 +2110,18 @@
               <w:jc w:val="left"/>
             </w:pPr>
             <w:r>
+              <w:t xml:space="preserve">4.75 (4.74-4.76)</w:t>
+            </w:r>
+          </w:p>
+        </w:tc>
+        <w:tc>
+          <w:p>
+            <w:pPr>
+              <w:pStyle w:val="Compact"/>
+              <w:jc w:val="left"/>
+            </w:pPr>
+            <w:r>
               <w:t xml:space="preserve">8.66 (8.63-8.69)</w:t>
-            </w:r>
-          </w:p>
-        </w:tc>
-        <w:tc>
-          <w:p>
-            <w:pPr>
-              <w:pStyle w:val="Compact"/>
-              <w:jc w:val="left"/>
-            </w:pPr>
-            <w:r>
-              <w:t xml:space="preserve">4.75 (4.74-4.76)</w:t>
             </w:r>
           </w:p>
         </w:tc>
@@ -2002,17 +2148,6 @@
               <w:jc w:val="left"/>
             </w:pPr>
             <w:r>
-              <w:t xml:space="preserve">0.00 (0.00-0.00)</w:t>
-            </w:r>
-          </w:p>
-        </w:tc>
-        <w:tc>
-          <w:p>
-            <w:pPr>
-              <w:pStyle w:val="Compact"/>
-              <w:jc w:val="left"/>
-            </w:pPr>
-            <w:r>
               <w:t xml:space="preserve">0.01 (0.01-0.01)</w:t>
             </w:r>
           </w:p>
@@ -2024,18 +2159,18 @@
               <w:jc w:val="left"/>
             </w:pPr>
             <w:r>
+              <w:t xml:space="preserve">0.25 (0.24-0.26)</w:t>
+            </w:r>
+          </w:p>
+        </w:tc>
+        <w:tc>
+          <w:p>
+            <w:pPr>
+              <w:pStyle w:val="Compact"/>
+              <w:jc w:val="left"/>
+            </w:pPr>
+            <w:r>
               <w:t xml:space="preserve">1.34 (1.31-1.37)</w:t>
-            </w:r>
-          </w:p>
-        </w:tc>
-        <w:tc>
-          <w:p>
-            <w:pPr>
-              <w:pStyle w:val="Compact"/>
-              <w:jc w:val="left"/>
-            </w:pPr>
-            <w:r>
-              <w:t xml:space="preserve">0.25 (0.24-0.26)</w:t>
             </w:r>
           </w:p>
         </w:tc>
@@ -2070,17 +2205,6 @@
               <w:jc w:val="left"/>
             </w:pPr>
             <w:r>
-              <w:t xml:space="preserve">0.25 (0.25-0.25)</w:t>
-            </w:r>
-          </w:p>
-        </w:tc>
-        <w:tc>
-          <w:p>
-            <w:pPr>
-              <w:pStyle w:val="Compact"/>
-              <w:jc w:val="left"/>
-            </w:pPr>
-            <w:r>
               <w:t xml:space="preserve">0.99 (0.99-0.99)</w:t>
             </w:r>
           </w:p>
@@ -2092,18 +2216,18 @@
               <w:jc w:val="left"/>
             </w:pPr>
             <w:r>
+              <w:t xml:space="preserve">4.64 (4.62-4.66)</w:t>
+            </w:r>
+          </w:p>
+        </w:tc>
+        <w:tc>
+          <w:p>
+            <w:pPr>
+              <w:pStyle w:val="Compact"/>
+              <w:jc w:val="left"/>
+            </w:pPr>
+            <w:r>
               <w:t xml:space="preserve">8.14 (8.09-8.19)</w:t>
-            </w:r>
-          </w:p>
-        </w:tc>
-        <w:tc>
-          <w:p>
-            <w:pPr>
-              <w:pStyle w:val="Compact"/>
-              <w:jc w:val="left"/>
-            </w:pPr>
-            <w:r>
-              <w:t xml:space="preserve">4.64 (4.62-4.66)</w:t>
             </w:r>
           </w:p>
         </w:tc>
@@ -2130,17 +2254,6 @@
               <w:jc w:val="left"/>
             </w:pPr>
             <w:r>
-              <w:t xml:space="preserve">0.00 (0.00-0.00)</w:t>
-            </w:r>
-          </w:p>
-        </w:tc>
-        <w:tc>
-          <w:p>
-            <w:pPr>
-              <w:pStyle w:val="Compact"/>
-              <w:jc w:val="left"/>
-            </w:pPr>
-            <w:r>
               <w:t xml:space="preserve">0.01 (0.01-0.01)</w:t>
             </w:r>
           </w:p>
@@ -2152,18 +2265,18 @@
               <w:jc w:val="left"/>
             </w:pPr>
             <w:r>
+              <w:t xml:space="preserve">0.36 (0.34-0.38)</w:t>
+            </w:r>
+          </w:p>
+        </w:tc>
+        <w:tc>
+          <w:p>
+            <w:pPr>
+              <w:pStyle w:val="Compact"/>
+              <w:jc w:val="left"/>
+            </w:pPr>
+            <w:r>
               <w:t xml:space="preserve">1.86 (1.81-1.91)</w:t>
-            </w:r>
-          </w:p>
-        </w:tc>
-        <w:tc>
-          <w:p>
-            <w:pPr>
-              <w:pStyle w:val="Compact"/>
-              <w:jc w:val="left"/>
-            </w:pPr>
-            <w:r>
-              <w:t xml:space="preserve">0.36 (0.34-0.38)</w:t>
             </w:r>
           </w:p>
         </w:tc>
@@ -2198,17 +2311,6 @@
               <w:jc w:val="left"/>
             </w:pPr>
             <w:r>
-              <w:t xml:space="preserve">0.25 (0.24-0.25)</w:t>
-            </w:r>
-          </w:p>
-        </w:tc>
-        <w:tc>
-          <w:p>
-            <w:pPr>
-              <w:pStyle w:val="Compact"/>
-              <w:jc w:val="left"/>
-            </w:pPr>
-            <w:r>
               <w:t xml:space="preserve">0.98 (0.98-0.99)</w:t>
             </w:r>
           </w:p>
@@ -2220,18 +2322,18 @@
               <w:jc w:val="left"/>
             </w:pPr>
             <w:r>
+              <w:t xml:space="preserve">4.47 (4.44-4.50)</w:t>
+            </w:r>
+          </w:p>
+        </w:tc>
+        <w:tc>
+          <w:p>
+            <w:pPr>
+              <w:pStyle w:val="Compact"/>
+              <w:jc w:val="left"/>
+            </w:pPr>
+            <w:r>
               <w:t xml:space="preserve">7.56 (7.48-7.65)</w:t>
-            </w:r>
-          </w:p>
-        </w:tc>
-        <w:tc>
-          <w:p>
-            <w:pPr>
-              <w:pStyle w:val="Compact"/>
-              <w:jc w:val="left"/>
-            </w:pPr>
-            <w:r>
-              <w:t xml:space="preserve">4.47 (4.44-4.50)</w:t>
             </w:r>
           </w:p>
         </w:tc>
@@ -2258,17 +2360,6 @@
               <w:jc w:val="left"/>
             </w:pPr>
             <w:r>
-              <w:t xml:space="preserve">0.00 (0.00-0.00)</w:t>
-            </w:r>
-          </w:p>
-        </w:tc>
-        <w:tc>
-          <w:p>
-            <w:pPr>
-              <w:pStyle w:val="Compact"/>
-              <w:jc w:val="left"/>
-            </w:pPr>
-            <w:r>
               <w:t xml:space="preserve">0.02 (0.01-0.02)</w:t>
             </w:r>
           </w:p>
@@ -2280,18 +2371,18 @@
               <w:jc w:val="left"/>
             </w:pPr>
             <w:r>
+              <w:t xml:space="preserve">0.53 (0.50-0.56)</w:t>
+            </w:r>
+          </w:p>
+        </w:tc>
+        <w:tc>
+          <w:p>
+            <w:pPr>
+              <w:pStyle w:val="Compact"/>
+              <w:jc w:val="left"/>
+            </w:pPr>
+            <w:r>
               <w:t xml:space="preserve">2.44 (2.35-2.52)</w:t>
-            </w:r>
-          </w:p>
-        </w:tc>
-        <w:tc>
-          <w:p>
-            <w:pPr>
-              <w:pStyle w:val="Compact"/>
-              <w:jc w:val="left"/>
-            </w:pPr>
-            <w:r>
-              <w:t xml:space="preserve">0.53 (0.50-0.56)</w:t>
             </w:r>
           </w:p>
         </w:tc>
@@ -2326,17 +2417,6 @@
               <w:jc w:val="left"/>
             </w:pPr>
             <w:r>
-              <w:t xml:space="preserve">0.24 (0.24-0.24)</w:t>
-            </w:r>
-          </w:p>
-        </w:tc>
-        <w:tc>
-          <w:p>
-            <w:pPr>
-              <w:pStyle w:val="Compact"/>
-              <w:jc w:val="left"/>
-            </w:pPr>
-            <w:r>
               <w:t xml:space="preserve">0.97 (0.96-0.98)</w:t>
             </w:r>
           </w:p>
@@ -2348,18 +2428,18 @@
               <w:jc w:val="left"/>
             </w:pPr>
             <w:r>
+              <w:t xml:space="preserve">4.21 (4.15-4.26)</w:t>
+            </w:r>
+          </w:p>
+        </w:tc>
+        <w:tc>
+          <w:p>
+            <w:pPr>
+              <w:pStyle w:val="Compact"/>
+              <w:jc w:val="left"/>
+            </w:pPr>
+            <w:r>
               <w:t xml:space="preserve">6.69 (6.55-6.83)</w:t>
-            </w:r>
-          </w:p>
-        </w:tc>
-        <w:tc>
-          <w:p>
-            <w:pPr>
-              <w:pStyle w:val="Compact"/>
-              <w:jc w:val="left"/>
-            </w:pPr>
-            <w:r>
-              <w:t xml:space="preserve">4.21 (4.15-4.26)</w:t>
             </w:r>
           </w:p>
         </w:tc>
@@ -2386,17 +2466,6 @@
               <w:jc w:val="left"/>
             </w:pPr>
             <w:r>
-              <w:t xml:space="preserve">0.00 (0.00-0.00)</w:t>
-            </w:r>
-          </w:p>
-        </w:tc>
-        <w:tc>
-          <w:p>
-            <w:pPr>
-              <w:pStyle w:val="Compact"/>
-              <w:jc w:val="left"/>
-            </w:pPr>
-            <w:r>
               <w:t xml:space="preserve">0.03 (0.02-0.04)</w:t>
             </w:r>
           </w:p>
@@ -2408,23 +2477,78 @@
               <w:jc w:val="left"/>
             </w:pPr>
             <w:r>
+              <w:t xml:space="preserve">0.79 (0.74-0.85)</w:t>
+            </w:r>
+          </w:p>
+        </w:tc>
+        <w:tc>
+          <w:p>
+            <w:pPr>
+              <w:pStyle w:val="Compact"/>
+              <w:jc w:val="left"/>
+            </w:pPr>
+            <w:r>
               <w:t xml:space="preserve">3.31 (3.17-3.45)</w:t>
-            </w:r>
-          </w:p>
-        </w:tc>
-        <w:tc>
-          <w:p>
-            <w:pPr>
-              <w:pStyle w:val="Compact"/>
-              <w:jc w:val="left"/>
-            </w:pPr>
-            <w:r>
-              <w:t xml:space="preserve">0.79 (0.74-0.85)</w:t>
             </w:r>
           </w:p>
         </w:tc>
       </w:tr>
     </w:tbl>
+    <w:p>
+      <w:pPr>
+        <w:pStyle w:val="CaptionedFigure"/>
+      </w:pPr>
+      <w:r>
+        <w:drawing>
+          <wp:inline>
+            <wp:extent cx="5651500" cy="5981700"/>
+            <wp:effectExtent b="0" l="0" r="0" t="0"/>
+            <wp:docPr descr="Figure 1: Flowchart over study population." title="" id="1" name="Picture"/>
+            <a:graphic>
+              <a:graphicData uri="http://schemas.openxmlformats.org/drawingml/2006/picture">
+                <pic:pic>
+                  <pic:nvPicPr>
+                    <pic:cNvPr descr="../graphs/flowchart.png" id="0" name="Picture"/>
+                    <pic:cNvPicPr>
+                      <a:picLocks noChangeArrowheads="1" noChangeAspect="1"/>
+                    </pic:cNvPicPr>
+                  </pic:nvPicPr>
+                  <pic:blipFill>
+                    <a:blip r:embed="rId35"/>
+                    <a:stretch>
+                      <a:fillRect/>
+                    </a:stretch>
+                  </pic:blipFill>
+                  <pic:spPr bwMode="auto">
+                    <a:xfrm>
+                      <a:off x="0" y="0"/>
+                      <a:ext cx="5651500" cy="5981700"/>
+                    </a:xfrm>
+                    <a:prstGeom prst="rect">
+                      <a:avLst/>
+                    </a:prstGeom>
+                    <a:noFill/>
+                    <a:ln w="9525">
+                      <a:noFill/>
+                      <a:headEnd/>
+                      <a:tailEnd/>
+                    </a:ln>
+                  </pic:spPr>
+                </pic:pic>
+              </a:graphicData>
+            </a:graphic>
+          </wp:inline>
+        </w:drawing>
+      </w:r>
+    </w:p>
+    <w:p>
+      <w:pPr>
+        <w:pStyle w:val="ImageCaption"/>
+      </w:pPr>
+      <w:r>
+        <w:t xml:space="preserve">Figure 1: Flowchart over study population.</w:t>
+      </w:r>
+    </w:p>
     <w:p>
       <w:pPr>
         <w:pStyle w:val="CaptionedFigure"/>
@@ -2434,7 +2558,7 @@
           <wp:inline>
             <wp:extent cx="3611727" cy="3611727"/>
             <wp:effectExtent b="0" l="0" r="0" t="0"/>
-            <wp:docPr descr="Figure 1: XXX" title="" id="1" name="Picture"/>
+            <wp:docPr descr="Figure 2: Restricted mean time lost during 10 years follow-up stratified by the Elixhauser comorbidity index." title="" id="1" name="Picture"/>
             <a:graphic>
               <a:graphicData uri="http://schemas.openxmlformats.org/drawingml/2006/picture">
                 <pic:pic>
@@ -2445,7 +2569,7 @@
                     </pic:cNvPicPr>
                   </pic:nvPicPr>
                   <pic:blipFill>
-                    <a:blip r:embed="rId32"/>
+                    <a:blip r:embed="rId36"/>
                     <a:stretch>
                       <a:fillRect/>
                     </a:stretch>
@@ -2477,7 +2601,7 @@
         <w:pStyle w:val="ImageCaption"/>
       </w:pPr>
       <w:r>
-        <w:t xml:space="preserve">Figure 1: XXX</w:t>
+        <w:t xml:space="preserve">Figure 2: Restricted mean time lost during 10 years follow-up stratified by the Elixhauser comorbidity index.</w:t>
       </w:r>
     </w:p>
     <w:p>
@@ -2489,7 +2613,7 @@
           <wp:inline>
             <wp:extent cx="3611727" cy="3611727"/>
             <wp:effectExtent b="0" l="0" r="0" t="0"/>
-            <wp:docPr descr="Figure 2: XXX" title="" id="1" name="Picture"/>
+            <wp:docPr descr="Figure 3: Relative change in restricted mean time lost with increasing Elixhauser comorbidity index with comorbidity free patients as reference." title="" id="1" name="Picture"/>
             <a:graphic>
               <a:graphicData uri="http://schemas.openxmlformats.org/drawingml/2006/picture">
                 <pic:pic>
@@ -2500,7 +2624,7 @@
                     </pic:cNvPicPr>
                   </pic:nvPicPr>
                   <pic:blipFill>
-                    <a:blip r:embed="rId33"/>
+                    <a:blip r:embed="rId37"/>
                     <a:stretch>
                       <a:fillRect/>
                     </a:stretch>
@@ -2532,21 +2656,21 @@
         <w:pStyle w:val="ImageCaption"/>
       </w:pPr>
       <w:r>
-        <w:t xml:space="preserve">Figure 2: XXX</w:t>
+        <w:t xml:space="preserve">Figure 3: Relative change in restricted mean time lost with increasing Elixhauser comorbidity index with comorbidity free patients as reference.</w:t>
       </w:r>
     </w:p>
     <w:p>
       <w:pPr>
         <w:pStyle w:val="Rubrik1"/>
       </w:pPr>
-      <w:bookmarkStart w:id="34" w:name="references"/>
+      <w:bookmarkStart w:id="38" w:name="references"/>
       <w:r>
         <w:t xml:space="preserve">References</w:t>
       </w:r>
-      <w:bookmarkEnd w:id="34"/>
-    </w:p>
-    <w:bookmarkStart w:id="72" w:name="refs"/>
-    <w:bookmarkStart w:id="35" w:name="ref-Elixhauser1998"/>
+      <w:bookmarkEnd w:id="38"/>
+    </w:p>
+    <w:bookmarkStart w:id="75" w:name="refs"/>
+    <w:bookmarkStart w:id="39" w:name="ref-Elixhauser1998"/>
     <w:p>
       <w:pPr>
         <w:pStyle w:val="Litteraturfrteckning"/>
@@ -2567,8 +2691,8 @@
         <w:t xml:space="preserve">. 1998;36(1):8-27.</w:t>
       </w:r>
     </w:p>
-    <w:bookmarkEnd w:id="35"/>
-    <w:bookmarkStart w:id="37" w:name="ref-Charlson1987"/>
+    <w:bookmarkEnd w:id="39"/>
+    <w:bookmarkStart w:id="41" w:name="ref-Charlson1987"/>
     <w:p>
       <w:pPr>
         <w:pStyle w:val="Litteraturfrteckning"/>
@@ -2588,7 +2712,7 @@
       <w:r>
         <w:t xml:space="preserve">. 1987;40(5):373-383. doi:</w:t>
       </w:r>
-      <w:hyperlink r:id="rId36">
+      <w:hyperlink r:id="rId40">
         <w:r>
           <w:rPr>
             <w:rStyle w:val="Hyperlnk"/>
@@ -2597,8 +2721,8 @@
         </w:r>
       </w:hyperlink>
     </w:p>
-    <w:bookmarkEnd w:id="37"/>
-    <w:bookmarkStart w:id="39" w:name="ref-Greene2015a"/>
+    <w:bookmarkEnd w:id="41"/>
+    <w:bookmarkStart w:id="43" w:name="ref-Greene2015a"/>
     <w:p>
       <w:pPr>
         <w:pStyle w:val="Litteraturfrteckning"/>
@@ -2618,7 +2742,7 @@
       <w:r>
         <w:t xml:space="preserve">. 2015;473(11):3370-3379. doi:</w:t>
       </w:r>
-      <w:hyperlink r:id="rId38">
+      <w:hyperlink r:id="rId42">
         <w:r>
           <w:rPr>
             <w:rStyle w:val="Hyperlnk"/>
@@ -2627,8 +2751,8 @@
         </w:r>
       </w:hyperlink>
     </w:p>
-    <w:bookmarkEnd w:id="39"/>
-    <w:bookmarkStart w:id="41" w:name="ref-Gordon2013"/>
+    <w:bookmarkEnd w:id="43"/>
+    <w:bookmarkStart w:id="45" w:name="ref-Gordon2013"/>
     <w:p>
       <w:pPr>
         <w:pStyle w:val="Litteraturfrteckning"/>
@@ -2648,7 +2772,7 @@
       <w:r>
         <w:t xml:space="preserve">. 2013;95-B(9):1184-1191. doi:</w:t>
       </w:r>
-      <w:hyperlink r:id="rId40">
+      <w:hyperlink r:id="rId44">
         <w:r>
           <w:rPr>
             <w:rStyle w:val="Hyperlnk"/>
@@ -2657,8 +2781,8 @@
         </w:r>
       </w:hyperlink>
     </w:p>
-    <w:bookmarkEnd w:id="41"/>
-    <w:bookmarkStart w:id="43" w:name="ref-Bulow2017"/>
+    <w:bookmarkEnd w:id="45"/>
+    <w:bookmarkStart w:id="47" w:name="ref-Bulow2017"/>
     <w:p>
       <w:pPr>
         <w:pStyle w:val="Litteraturfrteckning"/>
@@ -2678,7 +2802,7 @@
       <w:r>
         <w:t xml:space="preserve">. 2017;88(July):1-6. doi:</w:t>
       </w:r>
-      <w:hyperlink r:id="rId42">
+      <w:hyperlink r:id="rId46">
         <w:r>
           <w:rPr>
             <w:rStyle w:val="Hyperlnk"/>
@@ -2687,8 +2811,8 @@
         </w:r>
       </w:hyperlink>
     </w:p>
-    <w:bookmarkEnd w:id="43"/>
-    <w:bookmarkStart w:id="45" w:name="ref-Shmueli2011"/>
+    <w:bookmarkEnd w:id="47"/>
+    <w:bookmarkStart w:id="49" w:name="ref-Shmueli2011"/>
     <w:p>
       <w:pPr>
         <w:pStyle w:val="Litteraturfrteckning"/>
@@ -2708,7 +2832,7 @@
       <w:r>
         <w:t xml:space="preserve">. 2011;25(3):289-310. doi:</w:t>
       </w:r>
-      <w:hyperlink r:id="rId44">
+      <w:hyperlink r:id="rId48">
         <w:r>
           <w:rPr>
             <w:rStyle w:val="Hyperlnk"/>
@@ -2717,8 +2841,8 @@
         </w:r>
       </w:hyperlink>
     </w:p>
-    <w:bookmarkEnd w:id="45"/>
-    <w:bookmarkStart w:id="47" w:name="ref-Glassou2017"/>
+    <w:bookmarkEnd w:id="49"/>
+    <w:bookmarkStart w:id="51" w:name="ref-Glassou2017"/>
     <w:p>
       <w:pPr>
         <w:pStyle w:val="Litteraturfrteckning"/>
@@ -2738,7 +2862,7 @@
       <w:r>
         <w:t xml:space="preserve">. 2017;88(3):288-293. doi:</w:t>
       </w:r>
-      <w:hyperlink r:id="rId46">
+      <w:hyperlink r:id="rId50">
         <w:r>
           <w:rPr>
             <w:rStyle w:val="Hyperlnk"/>
@@ -2747,8 +2871,8 @@
         </w:r>
       </w:hyperlink>
     </w:p>
-    <w:bookmarkEnd w:id="47"/>
-    <w:bookmarkStart w:id="49" w:name="ref-Penna2019"/>
+    <w:bookmarkEnd w:id="51"/>
+    <w:bookmarkStart w:id="53" w:name="ref-Penna2019"/>
     <w:p>
       <w:pPr>
         <w:pStyle w:val="Litteraturfrteckning"/>
@@ -2768,7 +2892,7 @@
       <w:r>
         <w:t xml:space="preserve">. 2019;34(5):834-838. doi:</w:t>
       </w:r>
-      <w:hyperlink r:id="rId48">
+      <w:hyperlink r:id="rId52">
         <w:r>
           <w:rPr>
             <w:rStyle w:val="Hyperlnk"/>
@@ -2777,8 +2901,8 @@
         </w:r>
       </w:hyperlink>
     </w:p>
-    <w:bookmarkEnd w:id="49"/>
-    <w:bookmarkStart w:id="51" w:name="ref-Uno2014"/>
+    <w:bookmarkEnd w:id="53"/>
+    <w:bookmarkStart w:id="55" w:name="ref-Uno2014"/>
     <w:p>
       <w:pPr>
         <w:pStyle w:val="Litteraturfrteckning"/>
@@ -2798,7 +2922,7 @@
       <w:r>
         <w:t xml:space="preserve">. 2014;32(22):2380-2385. doi:</w:t>
       </w:r>
-      <w:hyperlink r:id="rId50">
+      <w:hyperlink r:id="rId54">
         <w:r>
           <w:rPr>
             <w:rStyle w:val="Hyperlnk"/>
@@ -2807,8 +2931,8 @@
         </w:r>
       </w:hyperlink>
     </w:p>
-    <w:bookmarkEnd w:id="51"/>
-    <w:bookmarkStart w:id="53" w:name="ref-Irwin1949"/>
+    <w:bookmarkEnd w:id="55"/>
+    <w:bookmarkStart w:id="57" w:name="ref-Irwin1949"/>
     <w:p>
       <w:pPr>
         <w:pStyle w:val="Litteraturfrteckning"/>
@@ -2828,7 +2952,7 @@
       <w:r>
         <w:t xml:space="preserve">. 1949;47(2):188-189. doi:</w:t>
       </w:r>
-      <w:hyperlink r:id="rId52">
+      <w:hyperlink r:id="rId56">
         <w:r>
           <w:rPr>
             <w:rStyle w:val="Hyperlnk"/>
@@ -2837,8 +2961,8 @@
         </w:r>
       </w:hyperlink>
     </w:p>
-    <w:bookmarkEnd w:id="53"/>
-    <w:bookmarkStart w:id="55" w:name="ref-Royston2013"/>
+    <w:bookmarkEnd w:id="57"/>
+    <w:bookmarkStart w:id="59" w:name="ref-Royston2013"/>
     <w:p>
       <w:pPr>
         <w:pStyle w:val="Litteraturfrteckning"/>
@@ -2858,7 +2982,7 @@
       <w:r>
         <w:t xml:space="preserve">. 2013;13(1). doi:</w:t>
       </w:r>
-      <w:hyperlink r:id="rId54">
+      <w:hyperlink r:id="rId58">
         <w:r>
           <w:rPr>
             <w:rStyle w:val="Hyperlnk"/>
@@ -2867,14 +2991,14 @@
         </w:r>
       </w:hyperlink>
     </w:p>
-    <w:bookmarkEnd w:id="55"/>
-    <w:bookmarkStart w:id="57" w:name="ref-Cnudde2016"/>
+    <w:bookmarkEnd w:id="59"/>
+    <w:bookmarkStart w:id="60" w:name="ref-Bulow2019a"/>
     <w:p>
       <w:pPr>
         <w:pStyle w:val="Litteraturfrteckning"/>
       </w:pPr>
       <w:r>
-        <w:t xml:space="preserve">12. Cnudde P, Rolfson O, Nemes S, et al. Linking Swedish health data registers to establish a research database and a shared decision-making tool in hip replacement.</w:t>
+        <w:t xml:space="preserve">12. Bülow E. Second is better! Large similarities between unilateral and second two-stage bilateral total hip arthroplasty for 70,694 patients with osteoarthritis. In:</w:t>
       </w:r>
       <w:r>
         <w:t xml:space="preserve"> </w:t>
@@ -2883,12 +3007,34 @@
         <w:rPr>
           <w:i/>
         </w:rPr>
+        <w:t xml:space="preserve">8th International Congress of Arthroplasty Registries</w:t>
+      </w:r>
+      <w:r>
+        <w:t xml:space="preserve">. Leiden; 2019:No 14.</w:t>
+      </w:r>
+    </w:p>
+    <w:bookmarkEnd w:id="60"/>
+    <w:bookmarkStart w:id="62" w:name="ref-Cnudde2016"/>
+    <w:p>
+      <w:pPr>
+        <w:pStyle w:val="Litteraturfrteckning"/>
+      </w:pPr>
+      <w:r>
+        <w:t xml:space="preserve">13. Cnudde P, Rolfson O, Nemes S, et al. Linking Swedish health data registers to establish a research database and a shared decision-making tool in hip replacement.</w:t>
+      </w:r>
+      <w:r>
+        <w:t xml:space="preserve"> </w:t>
+      </w:r>
+      <w:r>
+        <w:rPr>
+          <w:i/>
+        </w:rPr>
         <w:t xml:space="preserve">BMC Musculoskeletal Disorders</w:t>
       </w:r>
       <w:r>
         <w:t xml:space="preserve">. 2016;17(1):414. doi:</w:t>
       </w:r>
-      <w:hyperlink r:id="rId56">
+      <w:hyperlink r:id="rId61">
         <w:r>
           <w:rPr>
             <w:rStyle w:val="Hyperlnk"/>
@@ -2897,14 +3043,14 @@
         </w:r>
       </w:hyperlink>
     </w:p>
-    <w:bookmarkEnd w:id="57"/>
-    <w:bookmarkStart w:id="58" w:name="ref-Andersen2012"/>
+    <w:bookmarkEnd w:id="62"/>
+    <w:bookmarkStart w:id="63" w:name="ref-Andersen2012"/>
     <w:p>
       <w:pPr>
         <w:pStyle w:val="Litteraturfrteckning"/>
       </w:pPr>
       <w:r>
-        <w:t xml:space="preserve">13. Andersen PK, Borgan O, Gill RD, Keiding N.</w:t>
+        <w:t xml:space="preserve">14. Andersen PK, Borgan O, Gill RD, Keiding N.</w:t>
       </w:r>
       <w:r>
         <w:t xml:space="preserve"> </w:t>
@@ -2919,14 +3065,14 @@
         <w:t xml:space="preserve">. Springer Science &amp; Business Media; 2012.</w:t>
       </w:r>
     </w:p>
-    <w:bookmarkEnd w:id="58"/>
-    <w:bookmarkStart w:id="60" w:name="ref-Couchoud2017"/>
+    <w:bookmarkEnd w:id="63"/>
+    <w:bookmarkStart w:id="65" w:name="ref-Bulow2019"/>
     <w:p>
       <w:pPr>
         <w:pStyle w:val="Litteraturfrteckning"/>
       </w:pPr>
       <w:r>
-        <w:t xml:space="preserve">14. Couchoud C, Dantony E, Elsensohn M-H, et al. Restricted mean survival time over 15 years for patients starting renal replacement therapy.</w:t>
+        <w:t xml:space="preserve">15. Bülow E, Cnudde P, Rogmark C, Rolfson O, Nemes S. Low predictive power of comorbidity indices identified for mortality after acute arthroplasty surgery undertaken for femoral neck fracture.</w:t>
       </w:r>
       <w:r>
         <w:t xml:space="preserve"> </w:t>
@@ -2935,42 +3081,12 @@
         <w:rPr>
           <w:i/>
         </w:rPr>
-        <w:t xml:space="preserve">Nephrology Dialysis Transplantation</w:t>
-      </w:r>
-      <w:r>
-        <w:t xml:space="preserve">. 2017;32(suppl_2):gfw386. doi:</w:t>
-      </w:r>
-      <w:hyperlink r:id="rId59">
-        <w:r>
-          <w:rPr>
-            <w:rStyle w:val="Hyperlnk"/>
-          </w:rPr>
-          <w:t xml:space="preserve">10.1093/ndt/gfw386</w:t>
-        </w:r>
-      </w:hyperlink>
-    </w:p>
-    <w:bookmarkEnd w:id="60"/>
-    <w:bookmarkStart w:id="62" w:name="ref-Bulow2019"/>
-    <w:p>
-      <w:pPr>
-        <w:pStyle w:val="Litteraturfrteckning"/>
-      </w:pPr>
-      <w:r>
-        <w:t xml:space="preserve">15. Bülow E, Cnudde P, Rogmark C, Rolfson O, Nemes S. Low predictive power of comorbidity indices identified for mortality after acute arthroplasty surgery undertaken for femoral neck fracture.</w:t>
-      </w:r>
-      <w:r>
-        <w:t xml:space="preserve"> </w:t>
-      </w:r>
-      <w:r>
-        <w:rPr>
-          <w:i/>
-        </w:rPr>
         <w:t xml:space="preserve">The Bone &amp; Joint Journal</w:t>
       </w:r>
       <w:r>
         <w:t xml:space="preserve">. 2019;101-B(1):104-112. doi:</w:t>
       </w:r>
-      <w:hyperlink r:id="rId61">
+      <w:hyperlink r:id="rId64">
         <w:r>
           <w:rPr>
             <w:rStyle w:val="Hyperlnk"/>
@@ -2979,8 +3095,8 @@
         </w:r>
       </w:hyperlink>
     </w:p>
-    <w:bookmarkEnd w:id="62"/>
-    <w:bookmarkStart w:id="64" w:name="ref-Pedersen2011"/>
+    <w:bookmarkEnd w:id="65"/>
+    <w:bookmarkStart w:id="67" w:name="ref-Pedersen2011"/>
     <w:p>
       <w:pPr>
         <w:pStyle w:val="Litteraturfrteckning"/>
@@ -3000,7 +3116,7 @@
       <w:r>
         <w:t xml:space="preserve">. 2011;93-B(2):172-177. doi:</w:t>
       </w:r>
-      <w:hyperlink r:id="rId63">
+      <w:hyperlink r:id="rId66">
         <w:r>
           <w:rPr>
             <w:rStyle w:val="Hyperlnk"/>
@@ -3009,8 +3125,8 @@
         </w:r>
       </w:hyperlink>
     </w:p>
-    <w:bookmarkEnd w:id="64"/>
-    <w:bookmarkStart w:id="65" w:name="ref-Cnudde2018b"/>
+    <w:bookmarkEnd w:id="67"/>
+    <w:bookmarkStart w:id="68" w:name="ref-Cnudde2018b"/>
     <w:p>
       <w:pPr>
         <w:pStyle w:val="Litteraturfrteckning"/>
@@ -3031,8 +3147,8 @@
         <w:t xml:space="preserve">. 2018;476(6).</w:t>
       </w:r>
     </w:p>
-    <w:bookmarkEnd w:id="65"/>
-    <w:bookmarkStart w:id="67" w:name="ref-Inacio2015a"/>
+    <w:bookmarkEnd w:id="68"/>
+    <w:bookmarkStart w:id="70" w:name="ref-Inacio2015a"/>
     <w:p>
       <w:pPr>
         <w:pStyle w:val="Litteraturfrteckning"/>
@@ -3052,7 +3168,7 @@
       <w:r>
         <w:t xml:space="preserve">. 2015;16(1):385. doi:</w:t>
       </w:r>
-      <w:hyperlink r:id="rId66">
+      <w:hyperlink r:id="rId69">
         <w:r>
           <w:rPr>
             <w:rStyle w:val="Hyperlnk"/>
@@ -3061,8 +3177,8 @@
         </w:r>
       </w:hyperlink>
     </w:p>
-    <w:bookmarkEnd w:id="67"/>
-    <w:bookmarkStart w:id="69" w:name="ref-Bayliss2017"/>
+    <w:bookmarkEnd w:id="70"/>
+    <w:bookmarkStart w:id="72" w:name="ref-Bayliss2017"/>
     <w:p>
       <w:pPr>
         <w:pStyle w:val="Litteraturfrteckning"/>
@@ -3082,7 +3198,7 @@
       <w:r>
         <w:t xml:space="preserve">. 2017;389(10077):1424-1430. doi:</w:t>
       </w:r>
-      <w:hyperlink r:id="rId68">
+      <w:hyperlink r:id="rId71">
         <w:r>
           <w:rPr>
             <w:rStyle w:val="Hyperlnk"/>
@@ -3091,8 +3207,8 @@
         </w:r>
       </w:hyperlink>
     </w:p>
-    <w:bookmarkEnd w:id="69"/>
-    <w:bookmarkStart w:id="71" w:name="ref-Schwartsmann2015"/>
+    <w:bookmarkEnd w:id="72"/>
+    <w:bookmarkStart w:id="74" w:name="ref-Schwartsmann2015"/>
     <w:p>
       <w:pPr>
         <w:pStyle w:val="Litteraturfrteckning"/>
@@ -3112,7 +3228,7 @@
       <w:r>
         <w:t xml:space="preserve">. 2015;23(6):323-325. doi:</w:t>
       </w:r>
-      <w:hyperlink r:id="rId70">
+      <w:hyperlink r:id="rId73">
         <w:r>
           <w:rPr>
             <w:rStyle w:val="Hyperlnk"/>
@@ -3121,8 +3237,8 @@
         </w:r>
       </w:hyperlink>
     </w:p>
-    <w:bookmarkEnd w:id="71"/>
-    <w:bookmarkEnd w:id="72"/>
+    <w:bookmarkEnd w:id="74"/>
+    <w:bookmarkEnd w:id="75"/>
     <w:sectPr>
       <w:pgSz w:w="12240" w:h="15840"/>
       <w:pgMar w:top="1417" w:right="1417" w:bottom="1417" w:left="1417" w:header="720" w:footer="720" w:gutter="0"/>

</xml_diff>